<commit_message>
Added Python shell commands to test sending/receiving messages to/from queue and topic
</commit_message>
<xml_diff>
--- a/MQ/ActiveMQ_install_on_Windows_Redhat7.docx
+++ b/MQ/ActiveMQ_install_on_Windows_Redhat7.docx
@@ -162,12 +162,1349 @@
         <w:t>Now you are ready to subscribe to a topic or queue and consume messages being posted to them.</w:t>
       </w:r>
     </w:p>
+    <w:p>
+      <w:pPr>
+        <w:pStyle w:val="ListParagraph"/>
+        <w:numPr>
+          <w:ilvl w:val="0"/>
+          <w:numId w:val="1"/>
+        </w:numPr>
+      </w:pPr>
+      <w:r>
+        <w:rPr>
+          <w:b/>
+        </w:rPr>
+        <w:t xml:space="preserve">To test sending/receiving messages to/from </w:t>
+      </w:r>
+      <w:proofErr w:type="spellStart"/>
+      <w:r>
+        <w:rPr>
+          <w:b/>
+        </w:rPr>
+        <w:t>restdemo_queue</w:t>
+      </w:r>
+      <w:proofErr w:type="spellEnd"/>
+      <w:r>
+        <w:rPr>
+          <w:b/>
+        </w:rPr>
+        <w:t xml:space="preserve"> and/or </w:t>
+      </w:r>
+      <w:proofErr w:type="spellStart"/>
+      <w:r>
+        <w:rPr>
+          <w:b/>
+        </w:rPr>
+        <w:t>restdemo_topic</w:t>
+      </w:r>
+      <w:proofErr w:type="spellEnd"/>
+      <w:r>
+        <w:t xml:space="preserve"> follow these steps:</w:t>
+      </w:r>
+    </w:p>
+    <w:p>
+      <w:pPr>
+        <w:pStyle w:val="NoSpacing"/>
+        <w:rPr>
+          <w:b/>
+        </w:rPr>
+      </w:pPr>
+      <w:r>
+        <w:t xml:space="preserve">Assumption:  you have python installed and can access ‘python manage.py shell’ within a virtual environment where stomp.py is installed.  If stomp.py is not installed in the virtual environment you are using, install stomp.py with </w:t>
+      </w:r>
+      <w:proofErr w:type="gramStart"/>
+      <w:r>
+        <w:t>‘pip  install</w:t>
+      </w:r>
+      <w:proofErr w:type="gramEnd"/>
+      <w:r>
+        <w:t xml:space="preserve"> stomp.py’</w:t>
+      </w:r>
+      <w:r>
+        <w:t xml:space="preserve">.  Further assumptions:  </w:t>
+      </w:r>
+      <w:proofErr w:type="spellStart"/>
+      <w:r>
+        <w:t>ActiveMQ</w:t>
+      </w:r>
+      <w:proofErr w:type="spellEnd"/>
+      <w:r>
+        <w:t xml:space="preserve"> is installed on the same machine where the python shell is running.  Also, it assumes we are using the default ‘admin’, ‘admin’ for the </w:t>
+      </w:r>
+      <w:proofErr w:type="spellStart"/>
+      <w:r>
+        <w:t>ActiveMQ</w:t>
+      </w:r>
+      <w:proofErr w:type="spellEnd"/>
+      <w:r>
+        <w:t xml:space="preserve"> admin console.  Also the port that </w:t>
+      </w:r>
+      <w:proofErr w:type="spellStart"/>
+      <w:r>
+        <w:t>ActiveMQ</w:t>
+      </w:r>
+      <w:proofErr w:type="spellEnd"/>
+      <w:r>
+        <w:t xml:space="preserve"> is listening on is 61613, which is the default port that is configured in the </w:t>
+      </w:r>
+      <w:proofErr w:type="spellStart"/>
+      <w:r>
+        <w:t>ActiveMQ</w:t>
+      </w:r>
+      <w:proofErr w:type="spellEnd"/>
+      <w:r>
+        <w:t xml:space="preserve"> </w:t>
+      </w:r>
+      <w:proofErr w:type="spellStart"/>
+      <w:r>
+        <w:t>config</w:t>
+      </w:r>
+      <w:proofErr w:type="spellEnd"/>
+      <w:r>
+        <w:t xml:space="preserve"> file, located in the </w:t>
+      </w:r>
+      <w:proofErr w:type="spellStart"/>
+      <w:r>
+        <w:t>config</w:t>
+      </w:r>
+      <w:proofErr w:type="spellEnd"/>
+      <w:r>
+        <w:t xml:space="preserve"> directory of the </w:t>
+      </w:r>
+      <w:proofErr w:type="spellStart"/>
+      <w:r>
+        <w:t>ActiveMQ</w:t>
+      </w:r>
+      <w:proofErr w:type="spellEnd"/>
+      <w:r>
+        <w:t xml:space="preserve"> installation directory, for example, </w:t>
+      </w:r>
+      <w:r>
+        <w:t>C:\applications\ActiveMQ\apache-activemq-5.15.12\conf</w:t>
+      </w:r>
+      <w:r>
+        <w:t xml:space="preserve">.  The </w:t>
+      </w:r>
+      <w:proofErr w:type="spellStart"/>
+      <w:r>
+        <w:t>config</w:t>
+      </w:r>
+      <w:proofErr w:type="spellEnd"/>
+      <w:r>
+        <w:t xml:space="preserve"> file is an XML file and is named:  activemq.xml.  The important line to look for is inside the </w:t>
+      </w:r>
+      <w:proofErr w:type="spellStart"/>
+      <w:r>
+        <w:t>transportConnectors</w:t>
+      </w:r>
+      <w:proofErr w:type="spellEnd"/>
+      <w:r>
+        <w:t xml:space="preserve"> block.  Make sure it includes the STOMP connector:</w:t>
+      </w:r>
+      <w:r>
+        <w:rPr>
+          <w:b/>
+          <w:sz w:val="16"/>
+          <w:szCs w:val="16"/>
+        </w:rPr>
+        <w:t xml:space="preserve"> </w:t>
+      </w:r>
+      <w:bookmarkStart w:id="0" w:name="_GoBack"/>
+      <w:bookmarkEnd w:id="0"/>
+      <w:r>
+        <w:rPr>
+          <w:b/>
+          <w:highlight w:val="yellow"/>
+        </w:rPr>
+        <w:t>&lt;</w:t>
+      </w:r>
+      <w:proofErr w:type="spellStart"/>
+      <w:r>
+        <w:rPr>
+          <w:b/>
+          <w:highlight w:val="yellow"/>
+        </w:rPr>
+        <w:t>transportConnector</w:t>
+      </w:r>
+      <w:proofErr w:type="spellEnd"/>
+      <w:r>
+        <w:rPr>
+          <w:b/>
+          <w:highlight w:val="yellow"/>
+        </w:rPr>
+        <w:t xml:space="preserve"> name="stomp" </w:t>
+      </w:r>
+      <w:proofErr w:type="spellStart"/>
+      <w:r>
+        <w:rPr>
+          <w:b/>
+          <w:highlight w:val="yellow"/>
+        </w:rPr>
+        <w:t>uri</w:t>
+      </w:r>
+      <w:proofErr w:type="spellEnd"/>
+      <w:r>
+        <w:rPr>
+          <w:b/>
+          <w:highlight w:val="yellow"/>
+        </w:rPr>
+        <w:t>="stomp</w:t>
+      </w:r>
+      <w:proofErr w:type="gramStart"/>
+      <w:r>
+        <w:rPr>
+          <w:b/>
+          <w:highlight w:val="yellow"/>
+        </w:rPr>
+        <w:t>:/</w:t>
+      </w:r>
+      <w:proofErr w:type="gramEnd"/>
+      <w:r>
+        <w:rPr>
+          <w:b/>
+          <w:highlight w:val="yellow"/>
+        </w:rPr>
+        <w:t>/localhost:61613"/&gt;</w:t>
+      </w:r>
+    </w:p>
+    <w:p>
+      <w:pPr>
+        <w:pStyle w:val="NoSpacing"/>
+        <w:rPr>
+          <w:b/>
+          <w:sz w:val="16"/>
+          <w:szCs w:val="16"/>
+        </w:rPr>
+      </w:pPr>
+    </w:p>
+    <w:p>
+      <w:pPr>
+        <w:pStyle w:val="NoSpacing"/>
+        <w:rPr>
+          <w:sz w:val="16"/>
+          <w:szCs w:val="16"/>
+        </w:rPr>
+      </w:pPr>
+      <w:r>
+        <w:rPr>
+          <w:sz w:val="16"/>
+          <w:szCs w:val="16"/>
+        </w:rPr>
+        <w:t xml:space="preserve">    </w:t>
+      </w:r>
+      <w:r>
+        <w:rPr>
+          <w:sz w:val="16"/>
+          <w:szCs w:val="16"/>
+        </w:rPr>
+        <w:t xml:space="preserve">        </w:t>
+      </w:r>
+      <w:r>
+        <w:rPr>
+          <w:sz w:val="16"/>
+          <w:szCs w:val="16"/>
+          <w:highlight w:val="yellow"/>
+        </w:rPr>
+        <w:t>&lt;</w:t>
+      </w:r>
+      <w:proofErr w:type="spellStart"/>
+      <w:proofErr w:type="gramStart"/>
+      <w:r>
+        <w:rPr>
+          <w:sz w:val="16"/>
+          <w:szCs w:val="16"/>
+          <w:highlight w:val="yellow"/>
+        </w:rPr>
+        <w:t>transportConnectors</w:t>
+      </w:r>
+      <w:proofErr w:type="spellEnd"/>
+      <w:proofErr w:type="gramEnd"/>
+      <w:r>
+        <w:rPr>
+          <w:sz w:val="16"/>
+          <w:szCs w:val="16"/>
+          <w:highlight w:val="yellow"/>
+        </w:rPr>
+        <w:t>&gt;</w:t>
+      </w:r>
+    </w:p>
+    <w:p>
+      <w:pPr>
+        <w:pStyle w:val="NoSpacing"/>
+        <w:rPr>
+          <w:sz w:val="16"/>
+          <w:szCs w:val="16"/>
+        </w:rPr>
+      </w:pPr>
+      <w:r>
+        <w:rPr>
+          <w:sz w:val="16"/>
+          <w:szCs w:val="16"/>
+        </w:rPr>
+        <w:t xml:space="preserve">            </w:t>
+      </w:r>
+      <w:proofErr w:type="gramStart"/>
+      <w:r>
+        <w:rPr>
+          <w:sz w:val="16"/>
+          <w:szCs w:val="16"/>
+        </w:rPr>
+        <w:t>&lt;!--</w:t>
+      </w:r>
+      <w:proofErr w:type="gramEnd"/>
+      <w:r>
+        <w:rPr>
+          <w:sz w:val="16"/>
+          <w:szCs w:val="16"/>
+        </w:rPr>
+        <w:t xml:space="preserve"> DOS protection, limit concurrent connections to 1000 and frame size to 100MB --&gt;</w:t>
+      </w:r>
+    </w:p>
+    <w:p>
+      <w:pPr>
+        <w:pStyle w:val="NoSpacing"/>
+        <w:rPr>
+          <w:sz w:val="16"/>
+          <w:szCs w:val="16"/>
+        </w:rPr>
+      </w:pPr>
+      <w:r>
+        <w:rPr>
+          <w:sz w:val="16"/>
+          <w:szCs w:val="16"/>
+        </w:rPr>
+        <w:t xml:space="preserve">            &lt;</w:t>
+      </w:r>
+      <w:proofErr w:type="spellStart"/>
+      <w:r>
+        <w:rPr>
+          <w:sz w:val="16"/>
+          <w:szCs w:val="16"/>
+        </w:rPr>
+        <w:t>transportConnector</w:t>
+      </w:r>
+      <w:proofErr w:type="spellEnd"/>
+      <w:r>
+        <w:rPr>
+          <w:sz w:val="16"/>
+          <w:szCs w:val="16"/>
+        </w:rPr>
+        <w:t xml:space="preserve"> name="</w:t>
+      </w:r>
+      <w:proofErr w:type="spellStart"/>
+      <w:r>
+        <w:rPr>
+          <w:sz w:val="16"/>
+          <w:szCs w:val="16"/>
+        </w:rPr>
+        <w:t>openwire</w:t>
+      </w:r>
+      <w:proofErr w:type="spellEnd"/>
+      <w:r>
+        <w:rPr>
+          <w:sz w:val="16"/>
+          <w:szCs w:val="16"/>
+        </w:rPr>
+        <w:t>" uri="tcp://0.0.0.0:61616?maximumConnections=1000&amp;amp;wireFormat.maxFrameSize=104857600"/&gt;</w:t>
+      </w:r>
+    </w:p>
+    <w:p>
+      <w:pPr>
+        <w:pStyle w:val="NoSpacing"/>
+        <w:rPr>
+          <w:sz w:val="16"/>
+          <w:szCs w:val="16"/>
+        </w:rPr>
+      </w:pPr>
+      <w:r>
+        <w:rPr>
+          <w:sz w:val="16"/>
+          <w:szCs w:val="16"/>
+        </w:rPr>
+        <w:t xml:space="preserve">            &lt;</w:t>
+      </w:r>
+      <w:proofErr w:type="spellStart"/>
+      <w:r>
+        <w:rPr>
+          <w:sz w:val="16"/>
+          <w:szCs w:val="16"/>
+        </w:rPr>
+        <w:t>transportConnector</w:t>
+      </w:r>
+      <w:proofErr w:type="spellEnd"/>
+      <w:r>
+        <w:rPr>
+          <w:sz w:val="16"/>
+          <w:szCs w:val="16"/>
+        </w:rPr>
+        <w:t xml:space="preserve"> name="</w:t>
+      </w:r>
+      <w:proofErr w:type="spellStart"/>
+      <w:r>
+        <w:rPr>
+          <w:sz w:val="16"/>
+          <w:szCs w:val="16"/>
+        </w:rPr>
+        <w:t>amqp</w:t>
+      </w:r>
+      <w:proofErr w:type="spellEnd"/>
+      <w:r>
+        <w:rPr>
+          <w:sz w:val="16"/>
+          <w:szCs w:val="16"/>
+        </w:rPr>
+        <w:t>" uri="amqp://0.0.0.0:5672?maximumConnections=1000&amp;amp;wireFormat.maxFrameSize=104857600"/&gt;</w:t>
+      </w:r>
+    </w:p>
+    <w:p>
+      <w:pPr>
+        <w:pStyle w:val="NoSpacing"/>
+        <w:rPr>
+          <w:b/>
+          <w:sz w:val="16"/>
+          <w:szCs w:val="16"/>
+        </w:rPr>
+      </w:pPr>
+      <w:r>
+        <w:rPr>
+          <w:b/>
+          <w:sz w:val="16"/>
+          <w:szCs w:val="16"/>
+        </w:rPr>
+        <w:t xml:space="preserve">            </w:t>
+      </w:r>
+      <w:r>
+        <w:rPr>
+          <w:b/>
+          <w:sz w:val="16"/>
+          <w:szCs w:val="16"/>
+          <w:highlight w:val="yellow"/>
+        </w:rPr>
+        <w:t>&lt;</w:t>
+      </w:r>
+      <w:proofErr w:type="spellStart"/>
+      <w:r>
+        <w:rPr>
+          <w:b/>
+          <w:sz w:val="16"/>
+          <w:szCs w:val="16"/>
+          <w:highlight w:val="yellow"/>
+        </w:rPr>
+        <w:t>transportConnector</w:t>
+      </w:r>
+      <w:proofErr w:type="spellEnd"/>
+      <w:r>
+        <w:rPr>
+          <w:b/>
+          <w:sz w:val="16"/>
+          <w:szCs w:val="16"/>
+          <w:highlight w:val="yellow"/>
+        </w:rPr>
+        <w:t xml:space="preserve"> name="stomp" </w:t>
+      </w:r>
+      <w:proofErr w:type="spellStart"/>
+      <w:r>
+        <w:rPr>
+          <w:b/>
+          <w:sz w:val="16"/>
+          <w:szCs w:val="16"/>
+          <w:highlight w:val="yellow"/>
+        </w:rPr>
+        <w:t>uri</w:t>
+      </w:r>
+      <w:proofErr w:type="spellEnd"/>
+      <w:r>
+        <w:rPr>
+          <w:b/>
+          <w:sz w:val="16"/>
+          <w:szCs w:val="16"/>
+          <w:highlight w:val="yellow"/>
+        </w:rPr>
+        <w:t>="stomp</w:t>
+      </w:r>
+      <w:proofErr w:type="gramStart"/>
+      <w:r>
+        <w:rPr>
+          <w:b/>
+          <w:sz w:val="16"/>
+          <w:szCs w:val="16"/>
+          <w:highlight w:val="yellow"/>
+        </w:rPr>
+        <w:t>:/</w:t>
+      </w:r>
+      <w:proofErr w:type="gramEnd"/>
+      <w:r>
+        <w:rPr>
+          <w:b/>
+          <w:sz w:val="16"/>
+          <w:szCs w:val="16"/>
+          <w:highlight w:val="yellow"/>
+        </w:rPr>
+        <w:t>/localhost:61613"/&gt;</w:t>
+      </w:r>
+    </w:p>
+    <w:p>
+      <w:pPr>
+        <w:pStyle w:val="NoSpacing"/>
+        <w:rPr>
+          <w:sz w:val="16"/>
+          <w:szCs w:val="16"/>
+        </w:rPr>
+      </w:pPr>
+      <w:r>
+        <w:rPr>
+          <w:sz w:val="16"/>
+          <w:szCs w:val="16"/>
+        </w:rPr>
+        <w:t xml:space="preserve">            &lt;</w:t>
+      </w:r>
+      <w:proofErr w:type="spellStart"/>
+      <w:r>
+        <w:rPr>
+          <w:sz w:val="16"/>
+          <w:szCs w:val="16"/>
+        </w:rPr>
+        <w:t>transportConnector</w:t>
+      </w:r>
+      <w:proofErr w:type="spellEnd"/>
+      <w:r>
+        <w:rPr>
+          <w:sz w:val="16"/>
+          <w:szCs w:val="16"/>
+        </w:rPr>
+        <w:t xml:space="preserve"> name="</w:t>
+      </w:r>
+      <w:proofErr w:type="spellStart"/>
+      <w:r>
+        <w:rPr>
+          <w:sz w:val="16"/>
+          <w:szCs w:val="16"/>
+        </w:rPr>
+        <w:t>mqtt</w:t>
+      </w:r>
+      <w:proofErr w:type="spellEnd"/>
+      <w:r>
+        <w:rPr>
+          <w:sz w:val="16"/>
+          <w:szCs w:val="16"/>
+        </w:rPr>
+        <w:t>" uri="mqtt://0.0.0.0:1883?maximumConnections=1000&amp;amp;wireFormat.maxFrameSize=104857600"/&gt;</w:t>
+      </w:r>
+    </w:p>
+    <w:p>
+      <w:pPr>
+        <w:pStyle w:val="NoSpacing"/>
+        <w:rPr>
+          <w:sz w:val="16"/>
+          <w:szCs w:val="16"/>
+        </w:rPr>
+      </w:pPr>
+      <w:r>
+        <w:rPr>
+          <w:sz w:val="16"/>
+          <w:szCs w:val="16"/>
+        </w:rPr>
+        <w:t xml:space="preserve">            &lt;</w:t>
+      </w:r>
+      <w:proofErr w:type="spellStart"/>
+      <w:r>
+        <w:rPr>
+          <w:sz w:val="16"/>
+          <w:szCs w:val="16"/>
+        </w:rPr>
+        <w:t>transportConnector</w:t>
+      </w:r>
+      <w:proofErr w:type="spellEnd"/>
+      <w:r>
+        <w:rPr>
+          <w:sz w:val="16"/>
+          <w:szCs w:val="16"/>
+        </w:rPr>
+        <w:t xml:space="preserve"> name="</w:t>
+      </w:r>
+      <w:proofErr w:type="spellStart"/>
+      <w:r>
+        <w:rPr>
+          <w:sz w:val="16"/>
+          <w:szCs w:val="16"/>
+        </w:rPr>
+        <w:t>ws</w:t>
+      </w:r>
+      <w:proofErr w:type="spellEnd"/>
+      <w:r>
+        <w:rPr>
+          <w:sz w:val="16"/>
+          <w:szCs w:val="16"/>
+        </w:rPr>
+        <w:t>" uri="ws://0.0.0.0:61614?maximumConnections=1000&amp;amp;wireFormat.maxFrameSize=104857600"/&gt;</w:t>
+      </w:r>
+    </w:p>
+    <w:p>
+      <w:pPr>
+        <w:pStyle w:val="NoSpacing"/>
+        <w:rPr>
+          <w:sz w:val="16"/>
+          <w:szCs w:val="16"/>
+        </w:rPr>
+      </w:pPr>
+      <w:r>
+        <w:rPr>
+          <w:sz w:val="16"/>
+          <w:szCs w:val="16"/>
+        </w:rPr>
+        <w:t xml:space="preserve">        &lt;/</w:t>
+      </w:r>
+      <w:proofErr w:type="spellStart"/>
+      <w:r>
+        <w:rPr>
+          <w:sz w:val="16"/>
+          <w:szCs w:val="16"/>
+        </w:rPr>
+        <w:t>transportConnectors</w:t>
+      </w:r>
+      <w:proofErr w:type="spellEnd"/>
+      <w:r>
+        <w:rPr>
+          <w:sz w:val="16"/>
+          <w:szCs w:val="16"/>
+        </w:rPr>
+        <w:t>&gt;</w:t>
+      </w:r>
+    </w:p>
+    <w:p>
+      <w:r>
+        <w:t>Open the python shell and enter the following commands:</w:t>
+      </w:r>
+    </w:p>
+    <w:p>
+      <w:pPr>
+        <w:pStyle w:val="ListParagraph"/>
+        <w:numPr>
+          <w:ilvl w:val="0"/>
+          <w:numId w:val="2"/>
+        </w:numPr>
+        <w:rPr>
+          <w:highlight w:val="yellow"/>
+        </w:rPr>
+      </w:pPr>
+      <w:r>
+        <w:t>(</w:t>
+      </w:r>
+      <w:proofErr w:type="spellStart"/>
+      <w:r>
+        <w:t>restdemo</w:t>
+      </w:r>
+      <w:proofErr w:type="spellEnd"/>
+      <w:r>
+        <w:t>) C:\data\pythonworkspace2\RestDemo2\RestDemo&gt;</w:t>
+      </w:r>
+      <w:r>
+        <w:rPr>
+          <w:b/>
+          <w:highlight w:val="yellow"/>
+        </w:rPr>
+        <w:t>python manage.py shell</w:t>
+      </w:r>
+    </w:p>
+    <w:p>
+      <w:pPr>
+        <w:pStyle w:val="ListParagraph"/>
+        <w:numPr>
+          <w:ilvl w:val="0"/>
+          <w:numId w:val="2"/>
+        </w:numPr>
+      </w:pPr>
+      <w:r>
+        <w:t>Python 3.6.3 (v3.6.3:2c5fed8, Oct  3 2017, 18:11:49) [MSC v.1900 64 bit (AMD64)] on win32</w:t>
+      </w:r>
+    </w:p>
+    <w:p>
+      <w:pPr>
+        <w:pStyle w:val="ListParagraph"/>
+        <w:numPr>
+          <w:ilvl w:val="0"/>
+          <w:numId w:val="2"/>
+        </w:numPr>
+      </w:pPr>
+      <w:r>
+        <w:t>Type "help", "copyright", "credits" or "license" for more information.</w:t>
+      </w:r>
+    </w:p>
+    <w:p>
+      <w:pPr>
+        <w:pStyle w:val="ListParagraph"/>
+        <w:numPr>
+          <w:ilvl w:val="0"/>
+          <w:numId w:val="2"/>
+        </w:numPr>
+      </w:pPr>
+      <w:r>
+        <w:t>(</w:t>
+      </w:r>
+      <w:proofErr w:type="spellStart"/>
+      <w:r>
+        <w:t>InteractiveConsole</w:t>
+      </w:r>
+      <w:proofErr w:type="spellEnd"/>
+      <w:r>
+        <w:t>)</w:t>
+      </w:r>
+    </w:p>
+    <w:p>
+      <w:pPr>
+        <w:pStyle w:val="ListParagraph"/>
+        <w:numPr>
+          <w:ilvl w:val="0"/>
+          <w:numId w:val="2"/>
+        </w:numPr>
+        <w:rPr>
+          <w:b/>
+        </w:rPr>
+      </w:pPr>
+      <w:r>
+        <w:t xml:space="preserve">&gt;&gt;&gt; </w:t>
+      </w:r>
+      <w:r>
+        <w:rPr>
+          <w:b/>
+          <w:highlight w:val="yellow"/>
+        </w:rPr>
+        <w:t>from stomp import *</w:t>
+      </w:r>
+    </w:p>
+    <w:p>
+      <w:pPr>
+        <w:pStyle w:val="ListParagraph"/>
+        <w:numPr>
+          <w:ilvl w:val="0"/>
+          <w:numId w:val="2"/>
+        </w:numPr>
+        <w:rPr>
+          <w:b/>
+          <w:highlight w:val="yellow"/>
+        </w:rPr>
+      </w:pPr>
+      <w:r>
+        <w:t xml:space="preserve">&gt;&gt;&gt; </w:t>
+      </w:r>
+      <w:r>
+        <w:rPr>
+          <w:b/>
+          <w:highlight w:val="yellow"/>
+        </w:rPr>
+        <w:t xml:space="preserve">c = </w:t>
+      </w:r>
+      <w:proofErr w:type="spellStart"/>
+      <w:r>
+        <w:rPr>
+          <w:b/>
+          <w:highlight w:val="yellow"/>
+        </w:rPr>
+        <w:t>stomp.Connection</w:t>
+      </w:r>
+      <w:proofErr w:type="spellEnd"/>
+      <w:r>
+        <w:rPr>
+          <w:b/>
+          <w:highlight w:val="yellow"/>
+        </w:rPr>
+        <w:t>([('127.0.0.1', 61613)])</w:t>
+      </w:r>
+    </w:p>
+    <w:p>
+      <w:pPr>
+        <w:pStyle w:val="ListParagraph"/>
+        <w:numPr>
+          <w:ilvl w:val="0"/>
+          <w:numId w:val="2"/>
+        </w:numPr>
+        <w:rPr>
+          <w:b/>
+        </w:rPr>
+      </w:pPr>
+      <w:r>
+        <w:rPr>
+          <w:b/>
+        </w:rPr>
+        <w:t xml:space="preserve">&gt;&gt;&gt; </w:t>
+      </w:r>
+      <w:proofErr w:type="spellStart"/>
+      <w:r>
+        <w:rPr>
+          <w:b/>
+          <w:highlight w:val="yellow"/>
+        </w:rPr>
+        <w:t>c.connect</w:t>
+      </w:r>
+      <w:proofErr w:type="spellEnd"/>
+      <w:r>
+        <w:rPr>
+          <w:b/>
+          <w:highlight w:val="yellow"/>
+        </w:rPr>
+        <w:t>('admin', 'admin', wait=True)</w:t>
+      </w:r>
+    </w:p>
+    <w:p>
+      <w:pPr>
+        <w:pStyle w:val="ListParagraph"/>
+        <w:numPr>
+          <w:ilvl w:val="0"/>
+          <w:numId w:val="2"/>
+        </w:numPr>
+        <w:rPr>
+          <w:b/>
+        </w:rPr>
+      </w:pPr>
+      <w:r>
+        <w:lastRenderedPageBreak/>
+        <w:t xml:space="preserve">&gt;&gt;&gt; </w:t>
+      </w:r>
+      <w:proofErr w:type="spellStart"/>
+      <w:r>
+        <w:rPr>
+          <w:b/>
+          <w:highlight w:val="yellow"/>
+        </w:rPr>
+        <w:t>c.subscribe</w:t>
+      </w:r>
+      <w:proofErr w:type="spellEnd"/>
+      <w:r>
+        <w:rPr>
+          <w:b/>
+          <w:highlight w:val="yellow"/>
+        </w:rPr>
+        <w:t>('</w:t>
+      </w:r>
+      <w:proofErr w:type="spellStart"/>
+      <w:r>
+        <w:rPr>
+          <w:b/>
+          <w:highlight w:val="yellow"/>
+        </w:rPr>
+        <w:t>restdemo_queue</w:t>
+      </w:r>
+      <w:proofErr w:type="spellEnd"/>
+      <w:r>
+        <w:rPr>
+          <w:b/>
+          <w:highlight w:val="yellow"/>
+        </w:rPr>
+        <w:t>', 123)</w:t>
+      </w:r>
+    </w:p>
+    <w:p>
+      <w:pPr>
+        <w:pStyle w:val="ListParagraph"/>
+        <w:numPr>
+          <w:ilvl w:val="0"/>
+          <w:numId w:val="2"/>
+        </w:numPr>
+        <w:rPr>
+          <w:highlight w:val="yellow"/>
+        </w:rPr>
+      </w:pPr>
+      <w:r>
+        <w:t xml:space="preserve">&gt;&gt;&gt; </w:t>
+      </w:r>
+      <w:proofErr w:type="spellStart"/>
+      <w:r>
+        <w:rPr>
+          <w:b/>
+          <w:highlight w:val="yellow"/>
+        </w:rPr>
+        <w:t>c.set_listener</w:t>
+      </w:r>
+      <w:proofErr w:type="spellEnd"/>
+      <w:r>
+        <w:rPr>
+          <w:b/>
+          <w:highlight w:val="yellow"/>
+        </w:rPr>
+        <w:t xml:space="preserve">('', </w:t>
+      </w:r>
+      <w:proofErr w:type="spellStart"/>
+      <w:r>
+        <w:rPr>
+          <w:b/>
+          <w:highlight w:val="yellow"/>
+        </w:rPr>
+        <w:t>PrintingListener</w:t>
+      </w:r>
+      <w:proofErr w:type="spellEnd"/>
+      <w:r>
+        <w:rPr>
+          <w:b/>
+          <w:highlight w:val="yellow"/>
+        </w:rPr>
+        <w:t>())</w:t>
+      </w:r>
+    </w:p>
+    <w:p>
+      <w:pPr>
+        <w:pStyle w:val="ListParagraph"/>
+        <w:numPr>
+          <w:ilvl w:val="0"/>
+          <w:numId w:val="2"/>
+        </w:numPr>
+        <w:rPr>
+          <w:b/>
+        </w:rPr>
+      </w:pPr>
+      <w:r>
+        <w:rPr>
+          <w:b/>
+        </w:rPr>
+        <w:t xml:space="preserve">&gt;&gt;&gt; </w:t>
+      </w:r>
+      <w:proofErr w:type="spellStart"/>
+      <w:r>
+        <w:rPr>
+          <w:b/>
+          <w:highlight w:val="yellow"/>
+        </w:rPr>
+        <w:t>c.send</w:t>
+      </w:r>
+      <w:proofErr w:type="spellEnd"/>
+      <w:r>
+        <w:rPr>
+          <w:b/>
+          <w:highlight w:val="yellow"/>
+        </w:rPr>
+        <w:t>('</w:t>
+      </w:r>
+      <w:proofErr w:type="spellStart"/>
+      <w:r>
+        <w:rPr>
+          <w:b/>
+          <w:highlight w:val="yellow"/>
+        </w:rPr>
+        <w:t>restdemo_queue</w:t>
+      </w:r>
+      <w:proofErr w:type="spellEnd"/>
+      <w:r>
+        <w:rPr>
+          <w:b/>
+          <w:highlight w:val="yellow"/>
+        </w:rPr>
+        <w:t>', 'a test message')</w:t>
+      </w:r>
+    </w:p>
+    <w:p>
+      <w:pPr>
+        <w:pStyle w:val="ListParagraph"/>
+        <w:numPr>
+          <w:ilvl w:val="0"/>
+          <w:numId w:val="2"/>
+        </w:numPr>
+      </w:pPr>
+      <w:proofErr w:type="spellStart"/>
+      <w:r>
+        <w:t>on_send</w:t>
+      </w:r>
+      <w:proofErr w:type="spellEnd"/>
+      <w:r>
+        <w:t xml:space="preserve"> SEND {'destination': '</w:t>
+      </w:r>
+      <w:proofErr w:type="spellStart"/>
+      <w:r>
+        <w:t>restdemo_queue</w:t>
+      </w:r>
+      <w:proofErr w:type="spellEnd"/>
+      <w:r>
+        <w:t>', 'content-length': 14} a test message</w:t>
+      </w:r>
+    </w:p>
+    <w:p>
+      <w:pPr>
+        <w:pStyle w:val="ListParagraph"/>
+        <w:numPr>
+          <w:ilvl w:val="0"/>
+          <w:numId w:val="2"/>
+        </w:numPr>
+      </w:pPr>
+      <w:r>
+        <w:t xml:space="preserve">&gt;&gt;&gt; </w:t>
+      </w:r>
+      <w:proofErr w:type="spellStart"/>
+      <w:r>
+        <w:t>on_before_message</w:t>
+      </w:r>
+      <w:proofErr w:type="spellEnd"/>
+      <w:r>
+        <w:t xml:space="preserve"> {'content-length': '14', 'expires': '0', 'destination': '/queue/</w:t>
+      </w:r>
+      <w:proofErr w:type="spellStart"/>
+      <w:r>
+        <w:t>restdemo_queue</w:t>
+      </w:r>
+      <w:proofErr w:type="spellEnd"/>
+      <w:r>
+        <w:t>', 'subscription': '123', 'priority': '4', 'message-id': 'ID:DESKTOP-0MV2FVN-60947-1585609213799-3:124:-1:1:1', 'timestamp': '1585750749980'} a test message</w:t>
+      </w:r>
+    </w:p>
+    <w:p>
+      <w:pPr>
+        <w:pStyle w:val="ListParagraph"/>
+        <w:numPr>
+          <w:ilvl w:val="0"/>
+          <w:numId w:val="2"/>
+        </w:numPr>
+        <w:rPr>
+          <w:b/>
+          <w:highlight w:val="yellow"/>
+        </w:rPr>
+      </w:pPr>
+      <w:proofErr w:type="spellStart"/>
+      <w:r>
+        <w:rPr>
+          <w:b/>
+          <w:highlight w:val="yellow"/>
+        </w:rPr>
+        <w:t>on_message</w:t>
+      </w:r>
+      <w:proofErr w:type="spellEnd"/>
+      <w:r>
+        <w:rPr>
+          <w:highlight w:val="yellow"/>
+        </w:rPr>
+        <w:t xml:space="preserve"> {'content-length': '14', 'expires': '0', 'destination': '/queue/</w:t>
+      </w:r>
+      <w:proofErr w:type="spellStart"/>
+      <w:r>
+        <w:rPr>
+          <w:highlight w:val="yellow"/>
+        </w:rPr>
+        <w:t>restdemo_queue</w:t>
+      </w:r>
+      <w:proofErr w:type="spellEnd"/>
+      <w:r>
+        <w:rPr>
+          <w:highlight w:val="yellow"/>
+        </w:rPr>
+        <w:t xml:space="preserve">', 'subscription': '123', 'priority': '4', 'message-id': 'ID:DESKTOP-0MV2FVN-60947-1585609213799-3:124:-1:1:1', 'timestamp': '1585750749980'} </w:t>
+      </w:r>
+      <w:r>
+        <w:rPr>
+          <w:b/>
+          <w:highlight w:val="yellow"/>
+        </w:rPr>
+        <w:t>a test message</w:t>
+      </w:r>
+    </w:p>
+    <w:p>
+      <w:pPr>
+        <w:pStyle w:val="ListParagraph"/>
+        <w:numPr>
+          <w:ilvl w:val="0"/>
+          <w:numId w:val="2"/>
+        </w:numPr>
+      </w:pPr>
+      <w:r>
+        <w:t xml:space="preserve">c1 = </w:t>
+      </w:r>
+      <w:proofErr w:type="spellStart"/>
+      <w:r>
+        <w:t>stomp.Connection</w:t>
+      </w:r>
+      <w:proofErr w:type="spellEnd"/>
+      <w:r>
+        <w:t>([('127.0.0.1', 61613)])</w:t>
+      </w:r>
+    </w:p>
+    <w:p>
+      <w:pPr>
+        <w:pStyle w:val="ListParagraph"/>
+        <w:numPr>
+          <w:ilvl w:val="0"/>
+          <w:numId w:val="2"/>
+        </w:numPr>
+      </w:pPr>
+      <w:r>
+        <w:t>&gt;&gt;&gt; c1.connect('admin', 'admin', wait=True)</w:t>
+      </w:r>
+    </w:p>
+    <w:p>
+      <w:pPr>
+        <w:pStyle w:val="ListParagraph"/>
+        <w:numPr>
+          <w:ilvl w:val="0"/>
+          <w:numId w:val="2"/>
+        </w:numPr>
+        <w:rPr>
+          <w:highlight w:val="yellow"/>
+        </w:rPr>
+      </w:pPr>
+      <w:r>
+        <w:rPr>
+          <w:highlight w:val="yellow"/>
+        </w:rPr>
+        <w:t xml:space="preserve">&gt;&gt;&gt; </w:t>
+      </w:r>
+      <w:r>
+        <w:rPr>
+          <w:b/>
+          <w:highlight w:val="yellow"/>
+        </w:rPr>
+        <w:t>c1.subscribe('</w:t>
+      </w:r>
+      <w:proofErr w:type="spellStart"/>
+      <w:r>
+        <w:rPr>
+          <w:b/>
+          <w:highlight w:val="yellow"/>
+        </w:rPr>
+        <w:t>restdemo_topic</w:t>
+      </w:r>
+      <w:proofErr w:type="spellEnd"/>
+      <w:r>
+        <w:rPr>
+          <w:b/>
+          <w:highlight w:val="yellow"/>
+        </w:rPr>
+        <w:t>', 123)</w:t>
+      </w:r>
+    </w:p>
+    <w:p>
+      <w:pPr>
+        <w:pStyle w:val="ListParagraph"/>
+        <w:numPr>
+          <w:ilvl w:val="0"/>
+          <w:numId w:val="2"/>
+        </w:numPr>
+        <w:rPr>
+          <w:b/>
+          <w:highlight w:val="yellow"/>
+        </w:rPr>
+      </w:pPr>
+      <w:r>
+        <w:t xml:space="preserve">&gt;&gt;&gt; </w:t>
+      </w:r>
+      <w:r>
+        <w:rPr>
+          <w:b/>
+          <w:highlight w:val="yellow"/>
+        </w:rPr>
+        <w:t xml:space="preserve">c1.set_listener('', </w:t>
+      </w:r>
+      <w:proofErr w:type="spellStart"/>
+      <w:r>
+        <w:rPr>
+          <w:b/>
+          <w:highlight w:val="yellow"/>
+        </w:rPr>
+        <w:t>PrintingListener</w:t>
+      </w:r>
+      <w:proofErr w:type="spellEnd"/>
+      <w:r>
+        <w:rPr>
+          <w:b/>
+          <w:highlight w:val="yellow"/>
+        </w:rPr>
+        <w:t>())</w:t>
+      </w:r>
+    </w:p>
+    <w:p>
+      <w:pPr>
+        <w:pStyle w:val="ListParagraph"/>
+        <w:numPr>
+          <w:ilvl w:val="0"/>
+          <w:numId w:val="2"/>
+        </w:numPr>
+        <w:rPr>
+          <w:b/>
+        </w:rPr>
+      </w:pPr>
+      <w:r>
+        <w:t xml:space="preserve">&gt;&gt;&gt; </w:t>
+      </w:r>
+      <w:r>
+        <w:rPr>
+          <w:b/>
+          <w:highlight w:val="yellow"/>
+        </w:rPr>
+        <w:t>c1.send('</w:t>
+      </w:r>
+      <w:proofErr w:type="spellStart"/>
+      <w:r>
+        <w:rPr>
+          <w:b/>
+          <w:highlight w:val="yellow"/>
+        </w:rPr>
+        <w:t>restdemo_topic</w:t>
+      </w:r>
+      <w:proofErr w:type="spellEnd"/>
+      <w:r>
+        <w:rPr>
+          <w:b/>
+          <w:highlight w:val="yellow"/>
+        </w:rPr>
+        <w:t xml:space="preserve">', 'a test message to the topic </w:t>
+      </w:r>
+      <w:proofErr w:type="spellStart"/>
+      <w:r>
+        <w:rPr>
+          <w:b/>
+          <w:highlight w:val="yellow"/>
+        </w:rPr>
+        <w:t>restdemo_topic</w:t>
+      </w:r>
+      <w:proofErr w:type="spellEnd"/>
+      <w:r>
+        <w:rPr>
+          <w:b/>
+          <w:highlight w:val="yellow"/>
+        </w:rPr>
+        <w:t>')</w:t>
+      </w:r>
+    </w:p>
+    <w:p>
+      <w:pPr>
+        <w:pStyle w:val="ListParagraph"/>
+        <w:numPr>
+          <w:ilvl w:val="0"/>
+          <w:numId w:val="2"/>
+        </w:numPr>
+      </w:pPr>
+      <w:proofErr w:type="spellStart"/>
+      <w:r>
+        <w:t>on_send</w:t>
+      </w:r>
+      <w:proofErr w:type="spellEnd"/>
+      <w:r>
+        <w:t xml:space="preserve"> SEND {'destination': '</w:t>
+      </w:r>
+      <w:proofErr w:type="spellStart"/>
+      <w:r>
+        <w:t>restdemo_topic</w:t>
+      </w:r>
+      <w:proofErr w:type="spellEnd"/>
+      <w:r>
+        <w:t xml:space="preserve">', 'content-length': 42} a test message to the topic </w:t>
+      </w:r>
+      <w:proofErr w:type="spellStart"/>
+      <w:r>
+        <w:t>restdemo_topic</w:t>
+      </w:r>
+      <w:proofErr w:type="spellEnd"/>
+    </w:p>
+    <w:p>
+      <w:pPr>
+        <w:pStyle w:val="ListParagraph"/>
+        <w:numPr>
+          <w:ilvl w:val="0"/>
+          <w:numId w:val="2"/>
+        </w:numPr>
+      </w:pPr>
+      <w:r>
+        <w:t xml:space="preserve">&gt;&gt;&gt; </w:t>
+      </w:r>
+      <w:proofErr w:type="spellStart"/>
+      <w:r>
+        <w:t>on_before_message</w:t>
+      </w:r>
+      <w:proofErr w:type="spellEnd"/>
+      <w:r>
+        <w:t xml:space="preserve"> {'content-length': '42', 'expires': '0', 'destination': '/queue/</w:t>
+      </w:r>
+      <w:proofErr w:type="spellStart"/>
+      <w:r>
+        <w:t>restdemo_topic</w:t>
+      </w:r>
+      <w:proofErr w:type="spellEnd"/>
+      <w:r>
+        <w:t xml:space="preserve">', 'subscription': '123', 'priority': '4', 'message-id': 'ID:DESKTOP-0MV2FVN-60947-1585609213799-3:125:-1:1:1', 'timestamp': '1585750926550'} a test message to the topic </w:t>
+      </w:r>
+      <w:proofErr w:type="spellStart"/>
+      <w:r>
+        <w:t>restdemo_topic</w:t>
+      </w:r>
+      <w:proofErr w:type="spellEnd"/>
+    </w:p>
+    <w:p>
+      <w:pPr>
+        <w:pStyle w:val="ListParagraph"/>
+        <w:numPr>
+          <w:ilvl w:val="0"/>
+          <w:numId w:val="2"/>
+        </w:numPr>
+        <w:rPr>
+          <w:b/>
+          <w:highlight w:val="yellow"/>
+        </w:rPr>
+      </w:pPr>
+      <w:proofErr w:type="spellStart"/>
+      <w:r>
+        <w:rPr>
+          <w:b/>
+          <w:highlight w:val="yellow"/>
+        </w:rPr>
+        <w:t>on_message</w:t>
+      </w:r>
+      <w:proofErr w:type="spellEnd"/>
+      <w:r>
+        <w:rPr>
+          <w:highlight w:val="yellow"/>
+        </w:rPr>
+        <w:t xml:space="preserve"> {'content-length': '42', 'expires': '0', 'destination': '/queue/</w:t>
+      </w:r>
+      <w:proofErr w:type="spellStart"/>
+      <w:r>
+        <w:rPr>
+          <w:highlight w:val="yellow"/>
+        </w:rPr>
+        <w:t>restdemo_topic</w:t>
+      </w:r>
+      <w:proofErr w:type="spellEnd"/>
+      <w:r>
+        <w:rPr>
+          <w:highlight w:val="yellow"/>
+        </w:rPr>
+        <w:t xml:space="preserve">', 'subscription': '123', 'priority': '4', 'message-id': 'ID:DESKTOP-0MV2FVN-60947-1585609213799-3:125:-1:1:1', 'timestamp': '1585750926550'} </w:t>
+      </w:r>
+      <w:r>
+        <w:rPr>
+          <w:b/>
+          <w:highlight w:val="yellow"/>
+        </w:rPr>
+        <w:t xml:space="preserve">a test message to the topic </w:t>
+      </w:r>
+      <w:proofErr w:type="spellStart"/>
+      <w:r>
+        <w:rPr>
+          <w:b/>
+          <w:highlight w:val="yellow"/>
+        </w:rPr>
+        <w:t>restdemo_topic</w:t>
+      </w:r>
+      <w:proofErr w:type="spellEnd"/>
+    </w:p>
+    <w:p>
+      <w:pPr>
+        <w:pStyle w:val="ListParagraph"/>
+        <w:numPr>
+          <w:ilvl w:val="0"/>
+          <w:numId w:val="2"/>
+        </w:numPr>
+      </w:pPr>
+      <w:r>
+        <w:t>&gt;&gt;&gt;</w:t>
+      </w:r>
+    </w:p>
     <w:p/>
     <w:p>
-      <w:r>
+      <w:pPr>
         <w:rPr>
           <w:noProof/>
         </w:rPr>
+      </w:pPr>
+    </w:p>
+    <w:p>
+      <w:r>
+        <w:rPr>
+          <w:noProof/>
+        </w:rPr>
+        <w:lastRenderedPageBreak/>
         <w:drawing>
           <wp:inline distT="0" distB="0" distL="0" distR="0">
             <wp:extent cx="5935980" cy="2354580"/>
@@ -223,8 +1560,6 @@
       <w:r>
         <w:t>MQ console output when starting the MQ broker:</w:t>
       </w:r>
-      <w:bookmarkStart w:id="0" w:name="_GoBack"/>
-      <w:bookmarkEnd w:id="0"/>
     </w:p>
     <w:p>
       <w:r>
@@ -294,19 +1629,163 @@
       </w:r>
       <w:proofErr w:type="spellEnd"/>
       <w:r>
-        <w:t xml:space="preserve"> -Djava.security.auth.login.config=C:\applications\ActiveMQ\apache-activemq-</w:t>
-      </w:r>
+        <w:t xml:space="preserve"> -Djava.security.auth.login.config=C:\applications\ActiveMQ\apache-activemq-5.15.12\bin\</w:t>
+      </w:r>
+      <w:proofErr w:type="gramStart"/>
+      <w:r>
+        <w:t>..</w:t>
+      </w:r>
+      <w:proofErr w:type="gramEnd"/>
+      <w:r>
+        <w:t>\conf\login.config -Dactivemq.classpath=C:\applications\ActiveMQ\apache-activemq-5.15.12\bin\</w:t>
+      </w:r>
+      <w:proofErr w:type="gramStart"/>
+      <w:r>
+        <w:t>..</w:t>
+      </w:r>
+      <w:proofErr w:type="gramEnd"/>
+      <w:r>
+        <w:t>\conf;C:\applications\ActiveMQ\apache-activemq-5.15.12\bin\</w:t>
+      </w:r>
+      <w:proofErr w:type="gramStart"/>
+      <w:r>
+        <w:t>..</w:t>
+      </w:r>
+      <w:proofErr w:type="gramEnd"/>
+      <w:r>
+        <w:t>/conf;C:\applications\ActiveMQ\apache-activemq-5.15.12\bin\</w:t>
+      </w:r>
+      <w:proofErr w:type="gramStart"/>
+      <w:r>
+        <w:t>..</w:t>
+      </w:r>
+      <w:proofErr w:type="gramEnd"/>
+      <w:r>
+        <w:t>/conf; -Dactivemq.home=C:\applications\ActiveMQ\apache-activemq-5.15.12\bin\</w:t>
+      </w:r>
+      <w:proofErr w:type="gramStart"/>
+      <w:r>
+        <w:t>..</w:t>
+      </w:r>
+      <w:proofErr w:type="gramEnd"/>
+      <w:r>
+        <w:t xml:space="preserve"> -Dactivemq.base=C:\applications\ActiveMQ\apache-activemq-5.15.12\bin\</w:t>
+      </w:r>
+      <w:proofErr w:type="gramStart"/>
+      <w:r>
+        <w:t>..</w:t>
+      </w:r>
+      <w:proofErr w:type="gramEnd"/>
+      <w:r>
+        <w:t xml:space="preserve"> -Dactivemq.conf=C:\applications\ActiveMQ\apache-activemq-5.15.12\bin\</w:t>
+      </w:r>
+      <w:proofErr w:type="gramStart"/>
+      <w:r>
+        <w:t>..</w:t>
+      </w:r>
+      <w:proofErr w:type="gramEnd"/>
+      <w:r>
+        <w:t>\conf -Dactivemq.data=C:\applications\ActiveMQ\apache-activemq-5.15.12\bin\</w:t>
+      </w:r>
+      <w:proofErr w:type="gramStart"/>
+      <w:r>
+        <w:t>..</w:t>
+      </w:r>
+      <w:proofErr w:type="gramEnd"/>
+      <w:r>
+        <w:t>\data -Djava.io.tmpdir=C:\applications\ActiveMQ\apache-activemq-5.15.12\bin\</w:t>
+      </w:r>
+      <w:proofErr w:type="gramStart"/>
+      <w:r>
+        <w:t>..</w:t>
+      </w:r>
+      <w:proofErr w:type="gramEnd"/>
+      <w:r>
+        <w:t>\data\tmp</w:t>
+      </w:r>
+    </w:p>
+    <w:p>
+      <w:r>
+        <w:t xml:space="preserve">Extensions </w:t>
+      </w:r>
+      <w:proofErr w:type="spellStart"/>
+      <w:r>
+        <w:t>classpath</w:t>
+      </w:r>
+      <w:proofErr w:type="spellEnd"/>
+      <w:r>
+        <w:t>:</w:t>
+      </w:r>
+    </w:p>
+    <w:p>
+      <w:r>
+        <w:t xml:space="preserve">  [C:\applications\ActiveMQ\apache-activemq-5.15.12\bin\</w:t>
+      </w:r>
+      <w:proofErr w:type="gramStart"/>
+      <w:r>
+        <w:t>..</w:t>
+      </w:r>
+      <w:proofErr w:type="gramEnd"/>
+      <w:r>
+        <w:t>\lib,C:\applications\ActiveMQ\apache-activemq-5.15.12\bin\</w:t>
+      </w:r>
+      <w:proofErr w:type="gramStart"/>
+      <w:r>
+        <w:t>..</w:t>
+      </w:r>
+      <w:proofErr w:type="gramEnd"/>
+      <w:r>
+        <w:t>\lib\camel,C:\applications\ActiveMQ\apache-activemq-5.15.12\bin\</w:t>
+      </w:r>
+      <w:proofErr w:type="gramStart"/>
+      <w:r>
+        <w:t>..</w:t>
+      </w:r>
+      <w:proofErr w:type="gramEnd"/>
+      <w:r>
+        <w:t>\lib\optional,C:\applications\ActiveMQ\apache-activemq-5.15.12\bin\</w:t>
+      </w:r>
+      <w:proofErr w:type="gramStart"/>
+      <w:r>
+        <w:t>..</w:t>
+      </w:r>
+      <w:proofErr w:type="gramEnd"/>
+      <w:r>
+        <w:t>\lib\web,C:\applications\ActiveMQ\apache-activemq-5.15.12\bin\</w:t>
+      </w:r>
+      <w:proofErr w:type="gramStart"/>
+      <w:r>
+        <w:t>..</w:t>
+      </w:r>
+      <w:proofErr w:type="gramEnd"/>
+      <w:r>
+        <w:t>\lib\extra]</w:t>
+      </w:r>
+    </w:p>
+    <w:p>
+      <w:r>
+        <w:t>ACTIVEMQ_HOME: C:\applications\ActiveMQ\apache-activemq-5.15.12\bin\</w:t>
+      </w:r>
+      <w:proofErr w:type="gramStart"/>
+      <w:r>
+        <w:t>..</w:t>
+      </w:r>
+      <w:proofErr w:type="gramEnd"/>
+    </w:p>
+    <w:p>
       <w:r>
         <w:lastRenderedPageBreak/>
-        <w:t>5.15.12\bin\</w:t>
+        <w:t>ACTIVEMQ_BASE: C:\applications\ActiveMQ\apache-activemq-5.15.12\bin\</w:t>
       </w:r>
       <w:proofErr w:type="gramStart"/>
       <w:r>
         <w:t>..</w:t>
       </w:r>
       <w:proofErr w:type="gramEnd"/>
-      <w:r>
-        <w:t>\conf\login.config -Dactivemq.classpath=C:\applications\ActiveMQ\apache-activemq-5.15.12\bin\</w:t>
+    </w:p>
+    <w:p>
+      <w:r>
+        <w:t>ACTIVEMQ_CONF: C:\applications\ActiveMQ\apache-activemq-5.15.12\bin\</w:t>
       </w:r>
       <w:proofErr w:type="gramStart"/>
       <w:r>
@@ -314,7 +1793,12 @@
       </w:r>
       <w:proofErr w:type="gramEnd"/>
       <w:r>
-        <w:t>\conf;C:\applications\ActiveMQ\apache-activemq-5.15.12\bin\</w:t>
+        <w:t>\conf</w:t>
+      </w:r>
+    </w:p>
+    <w:p>
+      <w:r>
+        <w:t>ACTIVEMQ_DATA: C:\applications\ActiveMQ\apache-activemq-5.15.12\bin\</w:t>
       </w:r>
       <w:proofErr w:type="gramStart"/>
       <w:r>
@@ -322,7 +1806,32 @@
       </w:r>
       <w:proofErr w:type="gramEnd"/>
       <w:r>
-        <w:t>/conf;C:\applications\ActiveMQ\apache-activemq-5.15.12\bin\</w:t>
+        <w:t>\data</w:t>
+      </w:r>
+    </w:p>
+    <w:p>
+      <w:r>
+        <w:t xml:space="preserve">Loading message broker from: </w:t>
+      </w:r>
+      <w:proofErr w:type="spellStart"/>
+      <w:r>
+        <w:t>xbean</w:t>
+      </w:r>
+      <w:proofErr w:type="gramStart"/>
+      <w:r>
+        <w:t>:activemq.xml</w:t>
+      </w:r>
+      <w:proofErr w:type="spellEnd"/>
+      <w:proofErr w:type="gramEnd"/>
+    </w:p>
+    <w:p>
+      <w:r>
+        <w:t xml:space="preserve"> INFO | Refreshing org.apache.activemq.xbean.XBeanBrokerFactory$1@239963d8: startup date [Mon Mar 30 17:00:13 MDT 2020]; root of context hierarchy</w:t>
+      </w:r>
+    </w:p>
+    <w:p>
+      <w:r>
+        <w:t xml:space="preserve"> INFO | Using Persistence Adapter: KahaDBPersistenceAdapter[C:\applications\ActiveMQ\apache-activemq-5.15.12\bin\</w:t>
       </w:r>
       <w:proofErr w:type="gramStart"/>
       <w:r>
@@ -330,7 +1839,25 @@
       </w:r>
       <w:proofErr w:type="gramEnd"/>
       <w:r>
-        <w:t>/conf; -Dactivemq.home=C:\applications\ActiveMQ\apache-activemq-5.15.12\bin\</w:t>
+        <w:t>\data\kahadb]</w:t>
+      </w:r>
+    </w:p>
+    <w:p>
+      <w:r>
+        <w:t xml:space="preserve"> INFO | </w:t>
+      </w:r>
+      <w:proofErr w:type="spellStart"/>
+      <w:r>
+        <w:t>KahaDB</w:t>
+      </w:r>
+      <w:proofErr w:type="spellEnd"/>
+      <w:r>
+        <w:t xml:space="preserve"> is version 6</w:t>
+      </w:r>
+    </w:p>
+    <w:p>
+      <w:r>
+        <w:t xml:space="preserve"> INFO | PListStore:[C:\applications\ActiveMQ\apache-activemq-5.15.12\bin\</w:t>
       </w:r>
       <w:proofErr w:type="gramStart"/>
       <w:r>
@@ -338,223 +1865,54 @@
       </w:r>
       <w:proofErr w:type="gramEnd"/>
       <w:r>
-        <w:t xml:space="preserve"> -Dactivemq.base=C:\applications\ActiveMQ\apache-activemq-5.15.12\bin\</w:t>
-      </w:r>
-      <w:proofErr w:type="gramStart"/>
-      <w:r>
-        <w:t>..</w:t>
-      </w:r>
-      <w:proofErr w:type="gramEnd"/>
-      <w:r>
-        <w:t xml:space="preserve"> -Dactivemq.conf=C:\applications\ActiveMQ\apache-activemq-5.15.12\bin\</w:t>
-      </w:r>
-      <w:proofErr w:type="gramStart"/>
-      <w:r>
-        <w:t>..</w:t>
-      </w:r>
-      <w:proofErr w:type="gramEnd"/>
-      <w:r>
-        <w:t>\conf -Dactivemq.data=C:\applications\ActiveMQ\apache-activemq-5.15.12\bin\</w:t>
-      </w:r>
-      <w:proofErr w:type="gramStart"/>
-      <w:r>
-        <w:t>..</w:t>
-      </w:r>
-      <w:proofErr w:type="gramEnd"/>
-      <w:r>
-        <w:t>\data -Djava.io.tmpdir=C:\applications\ActiveMQ\apache-activemq-5.15.12\bin\</w:t>
-      </w:r>
-      <w:proofErr w:type="gramStart"/>
-      <w:r>
-        <w:t>..</w:t>
-      </w:r>
-      <w:proofErr w:type="gramEnd"/>
-      <w:r>
-        <w:t>\data\tmp</w:t>
-      </w:r>
-    </w:p>
-    <w:p>
-      <w:r>
-        <w:t xml:space="preserve">Extensions </w:t>
-      </w:r>
-      <w:proofErr w:type="spellStart"/>
-      <w:r>
-        <w:t>classpath</w:t>
-      </w:r>
-      <w:proofErr w:type="spellEnd"/>
-      <w:r>
-        <w:t>:</w:t>
-      </w:r>
-    </w:p>
-    <w:p>
-      <w:r>
-        <w:t xml:space="preserve">  [C:\applications\ActiveMQ\apache-activemq-5.15.12\bin\</w:t>
-      </w:r>
-      <w:proofErr w:type="gramStart"/>
-      <w:r>
-        <w:t>..</w:t>
-      </w:r>
-      <w:proofErr w:type="gramEnd"/>
-      <w:r>
-        <w:t>\lib,C:\applications\ActiveMQ\apache-activemq-5.15.12\bin\</w:t>
-      </w:r>
-      <w:proofErr w:type="gramStart"/>
-      <w:r>
-        <w:t>..</w:t>
-      </w:r>
-      <w:proofErr w:type="gramEnd"/>
-      <w:r>
-        <w:t>\lib\camel,C:\applications\ActiveMQ\apache-activemq-5.15.12\bin\</w:t>
-      </w:r>
-      <w:proofErr w:type="gramStart"/>
-      <w:r>
-        <w:t>..</w:t>
-      </w:r>
-      <w:proofErr w:type="gramEnd"/>
-      <w:r>
-        <w:t>\lib\optional,C:\applications\ActiveMQ\apache-activemq-5.15.12\bin\</w:t>
-      </w:r>
-      <w:proofErr w:type="gramStart"/>
-      <w:r>
-        <w:t>..</w:t>
-      </w:r>
-      <w:proofErr w:type="gramEnd"/>
-      <w:r>
-        <w:t>\lib\web,C:\applications\ActiveMQ\apache-activemq-5.15.12\bin\</w:t>
-      </w:r>
-      <w:proofErr w:type="gramStart"/>
-      <w:r>
-        <w:t>..</w:t>
-      </w:r>
-      <w:proofErr w:type="gramEnd"/>
-      <w:r>
-        <w:t>\lib\extra]</w:t>
-      </w:r>
-    </w:p>
-    <w:p>
-      <w:r>
-        <w:t>ACTIVEMQ_HOME: C:\applications\ActiveMQ\apache-activemq-5.15.12\bin\</w:t>
-      </w:r>
-      <w:proofErr w:type="gramStart"/>
-      <w:r>
-        <w:t>..</w:t>
-      </w:r>
-      <w:proofErr w:type="gramEnd"/>
-    </w:p>
-    <w:p>
-      <w:r>
-        <w:t>ACTIVEMQ_BASE: C:\applications\ActiveMQ\apache-activemq-5.15.12\bin\</w:t>
-      </w:r>
-      <w:proofErr w:type="gramStart"/>
-      <w:r>
-        <w:t>..</w:t>
-      </w:r>
-      <w:proofErr w:type="gramEnd"/>
-    </w:p>
-    <w:p>
-      <w:r>
-        <w:t>ACTIVEMQ_CONF: C:\applications\ActiveMQ\apache-activemq-5.15.12\bin\</w:t>
-      </w:r>
-      <w:proofErr w:type="gramStart"/>
-      <w:r>
-        <w:t>..</w:t>
-      </w:r>
-      <w:proofErr w:type="gramEnd"/>
-      <w:r>
-        <w:t>\conf</w:t>
-      </w:r>
-    </w:p>
-    <w:p>
-      <w:r>
-        <w:t>ACTIVEMQ_DATA: C:\applications\ActiveMQ\apache-activemq-5.15.12\bin\</w:t>
-      </w:r>
-      <w:proofErr w:type="gramStart"/>
-      <w:r>
-        <w:t>..</w:t>
-      </w:r>
-      <w:proofErr w:type="gramEnd"/>
-      <w:r>
-        <w:t>\data</w:t>
-      </w:r>
-    </w:p>
-    <w:p>
-      <w:r>
-        <w:t xml:space="preserve">Loading message broker from: </w:t>
-      </w:r>
-      <w:proofErr w:type="spellStart"/>
-      <w:r>
-        <w:t>xbean</w:t>
-      </w:r>
-      <w:proofErr w:type="gramStart"/>
-      <w:r>
-        <w:t>:activemq.xml</w:t>
-      </w:r>
-      <w:proofErr w:type="spellEnd"/>
-      <w:proofErr w:type="gramEnd"/>
-    </w:p>
-    <w:p>
-      <w:r>
-        <w:t xml:space="preserve"> INFO | Refreshing org.apache.activemq.xbean.XBeanBrokerFactory$1@239963d8: startup date [Mon Mar 30 17:00:13 MDT 2020]; root of context hierarchy</w:t>
-      </w:r>
-    </w:p>
-    <w:p>
-      <w:r>
-        <w:t xml:space="preserve"> INFO | Using Persistence Adapter: KahaDBPersistenceAdapter[C:\applications\ActiveMQ\apache-activemq-5.15.12\bin\</w:t>
-      </w:r>
-      <w:proofErr w:type="gramStart"/>
-      <w:r>
-        <w:t>..</w:t>
-      </w:r>
-      <w:proofErr w:type="gramEnd"/>
-      <w:r>
-        <w:t>\data\kahadb]</w:t>
+        <w:t>\data\localhost\tmp_storage] started</w:t>
+      </w:r>
+    </w:p>
+    <w:p>
+      <w:r>
+        <w:t xml:space="preserve"> INFO | Apache </w:t>
+      </w:r>
+      <w:proofErr w:type="spellStart"/>
+      <w:r>
+        <w:t>ActiveMQ</w:t>
+      </w:r>
+      <w:proofErr w:type="spellEnd"/>
+      <w:r>
+        <w:t xml:space="preserve"> 5.15.12 (localhost, ID</w:t>
+      </w:r>
+      <w:proofErr w:type="gramStart"/>
+      <w:r>
+        <w:t>:DESKTOP</w:t>
+      </w:r>
+      <w:proofErr w:type="gramEnd"/>
+      <w:r>
+        <w:t>-0MV2FVN-60947-1585609213799-0:1) is starting</w:t>
       </w:r>
     </w:p>
     <w:p>
       <w:r>
         <w:t xml:space="preserve"> INFO | </w:t>
       </w:r>
-      <w:proofErr w:type="spellStart"/>
-      <w:r>
-        <w:t>KahaDB</w:t>
-      </w:r>
-      <w:proofErr w:type="spellEnd"/>
-      <w:r>
-        <w:t xml:space="preserve"> is version 6</w:t>
-      </w:r>
-    </w:p>
-    <w:p>
-      <w:r>
-        <w:t xml:space="preserve"> INFO | PListStore:[C:\applications\ActiveMQ\apache-activemq-5.15.12\bin\</w:t>
-      </w:r>
-      <w:proofErr w:type="gramStart"/>
-      <w:r>
-        <w:t>..</w:t>
-      </w:r>
-      <w:proofErr w:type="gramEnd"/>
-      <w:r>
-        <w:t>\data\localhost\tmp_storage] started</w:t>
-      </w:r>
-    </w:p>
-    <w:p>
-      <w:r>
-        <w:t xml:space="preserve"> INFO | Apache </w:t>
-      </w:r>
-      <w:proofErr w:type="spellStart"/>
-      <w:r>
-        <w:t>ActiveMQ</w:t>
-      </w:r>
-      <w:proofErr w:type="spellEnd"/>
-      <w:r>
-        <w:t xml:space="preserve"> 5.15.12 (localhost, ID</w:t>
-      </w:r>
-      <w:proofErr w:type="gramStart"/>
-      <w:r>
-        <w:t>:DESKTOP</w:t>
-      </w:r>
-      <w:proofErr w:type="gramEnd"/>
-      <w:r>
-        <w:t>-0MV2FVN-60947-1585609213799-0:1) is starting</w:t>
+      <w:proofErr w:type="gramStart"/>
+      <w:r>
+        <w:t>Listening</w:t>
+      </w:r>
+      <w:proofErr w:type="gramEnd"/>
+      <w:r>
+        <w:t xml:space="preserve"> for connections at: tcp://DESKTOP-0MV2FVN:61616?maximumConnections=1000&amp;wireFormat.maxFrameSize=104857600</w:t>
+      </w:r>
+    </w:p>
+    <w:p>
+      <w:r>
+        <w:t xml:space="preserve"> INFO | Connector </w:t>
+      </w:r>
+      <w:proofErr w:type="spellStart"/>
+      <w:r>
+        <w:t>openwire</w:t>
+      </w:r>
+      <w:proofErr w:type="spellEnd"/>
+      <w:r>
+        <w:t xml:space="preserve"> started</w:t>
       </w:r>
     </w:p>
     <w:p>
@@ -567,7 +1925,7 @@
       </w:r>
       <w:proofErr w:type="gramEnd"/>
       <w:r>
-        <w:t xml:space="preserve"> for connections at: tcp://DESKTOP-0MV2FVN:61616?maximumConnections=1000&amp;wireFormat.maxFrameSize=104857600</w:t>
+        <w:t xml:space="preserve"> for connections at: amqp://DESKTOP-0MV2FVN:5672?maximumConnections=1000&amp;wireFormat.maxFrameSize=104857600</w:t>
       </w:r>
     </w:p>
     <w:p>
@@ -576,7 +1934,7 @@
       </w:r>
       <w:proofErr w:type="spellStart"/>
       <w:r>
-        <w:t>openwire</w:t>
+        <w:t>amqp</w:t>
       </w:r>
       <w:proofErr w:type="spellEnd"/>
       <w:r>
@@ -593,92 +1951,66 @@
       </w:r>
       <w:proofErr w:type="gramEnd"/>
       <w:r>
-        <w:t xml:space="preserve"> for connections at: amqp://DESKTOP-0MV2FVN:5672?maximumConnections=1000&amp;wireFormat.maxFrameSize=104857600</w:t>
+        <w:t xml:space="preserve"> for connections at: stomp://127.0.0.1:61613</w:t>
+      </w:r>
+    </w:p>
+    <w:p>
+      <w:r>
+        <w:t xml:space="preserve"> INFO | Connector stomp started</w:t>
+      </w:r>
+    </w:p>
+    <w:p>
+      <w:r>
+        <w:t xml:space="preserve"> INFO | </w:t>
+      </w:r>
+      <w:proofErr w:type="gramStart"/>
+      <w:r>
+        <w:t>Listening</w:t>
+      </w:r>
+      <w:proofErr w:type="gramEnd"/>
+      <w:r>
+        <w:t xml:space="preserve"> for connections at: mqtt://DESKTOP-0MV2FVN:1883?maximumConnections=1000&amp;wireFormat.maxFrameSize=104857600</w:t>
+      </w:r>
+    </w:p>
+    <w:p>
+      <w:r>
+        <w:t xml:space="preserve"> INFO | Connector </w:t>
+      </w:r>
+      <w:proofErr w:type="spellStart"/>
+      <w:r>
+        <w:t>mqtt</w:t>
+      </w:r>
+      <w:proofErr w:type="spellEnd"/>
+      <w:r>
+        <w:t xml:space="preserve"> started</w:t>
+      </w:r>
+    </w:p>
+    <w:p>
+      <w:r>
+        <w:t xml:space="preserve"> INFO | Starting Jetty server</w:t>
+      </w:r>
+    </w:p>
+    <w:p>
+      <w:r>
+        <w:t xml:space="preserve"> INFO | Creating Jetty connector</w:t>
+      </w:r>
+    </w:p>
+    <w:p>
+      <w:r>
+        <w:t xml:space="preserve"> WARN | ServletContext@o.e.j.s.ServletContextHandler@7203c7ff{/</w:t>
+      </w:r>
+      <w:proofErr w:type="gramStart"/>
+      <w:r>
+        <w:t>,null,STARTING</w:t>
+      </w:r>
+      <w:proofErr w:type="gramEnd"/>
+      <w:r>
+        <w:t>} has uncovered http methods for path: /</w:t>
       </w:r>
     </w:p>
     <w:p>
       <w:r>
         <w:lastRenderedPageBreak/>
-        <w:t xml:space="preserve"> INFO | Connector </w:t>
-      </w:r>
-      <w:proofErr w:type="spellStart"/>
-      <w:r>
-        <w:t>amqp</w:t>
-      </w:r>
-      <w:proofErr w:type="spellEnd"/>
-      <w:r>
-        <w:t xml:space="preserve"> started</w:t>
-      </w:r>
-    </w:p>
-    <w:p>
-      <w:r>
-        <w:t xml:space="preserve"> INFO | </w:t>
-      </w:r>
-      <w:proofErr w:type="gramStart"/>
-      <w:r>
-        <w:t>Listening</w:t>
-      </w:r>
-      <w:proofErr w:type="gramEnd"/>
-      <w:r>
-        <w:t xml:space="preserve"> for connections at: stomp://127.0.0.1:61613</w:t>
-      </w:r>
-    </w:p>
-    <w:p>
-      <w:r>
-        <w:t xml:space="preserve"> INFO | Connector stomp started</w:t>
-      </w:r>
-    </w:p>
-    <w:p>
-      <w:r>
-        <w:t xml:space="preserve"> INFO | </w:t>
-      </w:r>
-      <w:proofErr w:type="gramStart"/>
-      <w:r>
-        <w:t>Listening</w:t>
-      </w:r>
-      <w:proofErr w:type="gramEnd"/>
-      <w:r>
-        <w:t xml:space="preserve"> for connections at: mqtt://DESKTOP-0MV2FVN:1883?maximumConnections=1000&amp;wireFormat.maxFrameSize=104857600</w:t>
-      </w:r>
-    </w:p>
-    <w:p>
-      <w:r>
-        <w:t xml:space="preserve"> INFO | Connector </w:t>
-      </w:r>
-      <w:proofErr w:type="spellStart"/>
-      <w:r>
-        <w:t>mqtt</w:t>
-      </w:r>
-      <w:proofErr w:type="spellEnd"/>
-      <w:r>
-        <w:t xml:space="preserve"> started</w:t>
-      </w:r>
-    </w:p>
-    <w:p>
-      <w:r>
-        <w:t xml:space="preserve"> INFO | Starting Jetty server</w:t>
-      </w:r>
-    </w:p>
-    <w:p>
-      <w:r>
-        <w:t xml:space="preserve"> INFO | Creating Jetty connector</w:t>
-      </w:r>
-    </w:p>
-    <w:p>
-      <w:r>
-        <w:t xml:space="preserve"> WARN | ServletContext@o.e.j.s.ServletContextHandler@7203c7ff{/</w:t>
-      </w:r>
-      <w:proofErr w:type="gramStart"/>
-      <w:r>
-        <w:t>,null,STARTING</w:t>
-      </w:r>
-      <w:proofErr w:type="gramEnd"/>
-      <w:r>
-        <w:t>} has uncovered http methods for path: /</w:t>
-      </w:r>
-    </w:p>
-    <w:p>
-      <w:r>
         <w:t xml:space="preserve"> INFO | Listening for connections at ws://DESKTOP-0MV2FVN:61614?maximumConnections=1000&amp;wireFormat.maxFrameSize=104857600</w:t>
       </w:r>
     </w:p>
@@ -907,8 +2239,100 @@
       </w:pPr>
     </w:lvl>
   </w:abstractNum>
+  <w:abstractNum w:abstractNumId="1">
+    <w:nsid w:val="77C8099E"/>
+    <w:multiLevelType w:val="hybridMultilevel"/>
+    <w:tmpl w:val="89E8F194"/>
+    <w:lvl w:ilvl="0" w:tplc="78B8BD44">
+      <w:start w:val="1"/>
+      <w:numFmt w:val="lowerLetter"/>
+      <w:lvlText w:val="%1."/>
+      <w:lvlJc w:val="left"/>
+      <w:pPr>
+        <w:ind w:left="1080" w:hanging="360"/>
+      </w:pPr>
+      <w:rPr>
+        <w:rFonts w:hint="default"/>
+      </w:rPr>
+    </w:lvl>
+    <w:lvl w:ilvl="1" w:tplc="04090019" w:tentative="1">
+      <w:start w:val="1"/>
+      <w:numFmt w:val="lowerLetter"/>
+      <w:lvlText w:val="%2."/>
+      <w:lvlJc w:val="left"/>
+      <w:pPr>
+        <w:ind w:left="1800" w:hanging="360"/>
+      </w:pPr>
+    </w:lvl>
+    <w:lvl w:ilvl="2" w:tplc="0409001B" w:tentative="1">
+      <w:start w:val="1"/>
+      <w:numFmt w:val="lowerRoman"/>
+      <w:lvlText w:val="%3."/>
+      <w:lvlJc w:val="right"/>
+      <w:pPr>
+        <w:ind w:left="2520" w:hanging="180"/>
+      </w:pPr>
+    </w:lvl>
+    <w:lvl w:ilvl="3" w:tplc="0409000F" w:tentative="1">
+      <w:start w:val="1"/>
+      <w:numFmt w:val="decimal"/>
+      <w:lvlText w:val="%4."/>
+      <w:lvlJc w:val="left"/>
+      <w:pPr>
+        <w:ind w:left="3240" w:hanging="360"/>
+      </w:pPr>
+    </w:lvl>
+    <w:lvl w:ilvl="4" w:tplc="04090019" w:tentative="1">
+      <w:start w:val="1"/>
+      <w:numFmt w:val="lowerLetter"/>
+      <w:lvlText w:val="%5."/>
+      <w:lvlJc w:val="left"/>
+      <w:pPr>
+        <w:ind w:left="3960" w:hanging="360"/>
+      </w:pPr>
+    </w:lvl>
+    <w:lvl w:ilvl="5" w:tplc="0409001B" w:tentative="1">
+      <w:start w:val="1"/>
+      <w:numFmt w:val="lowerRoman"/>
+      <w:lvlText w:val="%6."/>
+      <w:lvlJc w:val="right"/>
+      <w:pPr>
+        <w:ind w:left="4680" w:hanging="180"/>
+      </w:pPr>
+    </w:lvl>
+    <w:lvl w:ilvl="6" w:tplc="0409000F" w:tentative="1">
+      <w:start w:val="1"/>
+      <w:numFmt w:val="decimal"/>
+      <w:lvlText w:val="%7."/>
+      <w:lvlJc w:val="left"/>
+      <w:pPr>
+        <w:ind w:left="5400" w:hanging="360"/>
+      </w:pPr>
+    </w:lvl>
+    <w:lvl w:ilvl="7" w:tplc="04090019" w:tentative="1">
+      <w:start w:val="1"/>
+      <w:numFmt w:val="lowerLetter"/>
+      <w:lvlText w:val="%8."/>
+      <w:lvlJc w:val="left"/>
+      <w:pPr>
+        <w:ind w:left="6120" w:hanging="360"/>
+      </w:pPr>
+    </w:lvl>
+    <w:lvl w:ilvl="8" w:tplc="0409001B" w:tentative="1">
+      <w:start w:val="1"/>
+      <w:numFmt w:val="lowerRoman"/>
+      <w:lvlText w:val="%9."/>
+      <w:lvlJc w:val="right"/>
+      <w:pPr>
+        <w:ind w:left="6840" w:hanging="180"/>
+      </w:pPr>
+    </w:lvl>
+  </w:abstractNum>
   <w:num w:numId="1">
     <w:abstractNumId w:val="0"/>
+  </w:num>
+  <w:num w:numId="2">
+    <w:abstractNumId w:val="1"/>
   </w:num>
 </w:numbering>
 </file>
@@ -1152,6 +2576,15 @@
       <w:szCs w:val="16"/>
     </w:rPr>
   </w:style>
+  <w:style w:type="paragraph" w:styleId="NoSpacing">
+    <w:name w:val="No Spacing"/>
+    <w:uiPriority w:val="1"/>
+    <w:qFormat/>
+    <w:rsid w:val="00A2201A"/>
+    <w:pPr>
+      <w:spacing w:after="0" w:line="240" w:lineRule="auto"/>
+    </w:pPr>
+  </w:style>
 </w:styles>
 </file>
 
@@ -1393,6 +2826,15 @@
       <w:sz w:val="16"/>
       <w:szCs w:val="16"/>
     </w:rPr>
+  </w:style>
+  <w:style w:type="paragraph" w:styleId="NoSpacing">
+    <w:name w:val="No Spacing"/>
+    <w:uiPriority w:val="1"/>
+    <w:qFormat/>
+    <w:rsid w:val="00A2201A"/>
+    <w:pPr>
+      <w:spacing w:after="0" w:line="240" w:lineRule="auto"/>
+    </w:pPr>
   </w:style>
 </w:styles>
 </file>

</xml_diff>

<commit_message>
Added install stomp and test run instructions
</commit_message>
<xml_diff>
--- a/MQ/ActiveMQ_install_on_Windows_Redhat7.docx
+++ b/MQ/ActiveMQ_install_on_Windows_Redhat7.docx
@@ -205,9 +205,52 @@
     <w:p>
       <w:pPr>
         <w:pStyle w:val="NoSpacing"/>
-        <w:rPr>
-          <w:b/>
-        </w:rPr>
+      </w:pPr>
+    </w:p>
+    <w:p>
+      <w:pPr>
+        <w:pStyle w:val="NoSpacing"/>
+        <w:rPr>
+          <w:b/>
+          <w:sz w:val="48"/>
+          <w:szCs w:val="48"/>
+        </w:rPr>
+      </w:pPr>
+      <w:r>
+        <w:rPr>
+          <w:b/>
+          <w:sz w:val="48"/>
+          <w:szCs w:val="48"/>
+        </w:rPr>
+        <w:t xml:space="preserve">Test </w:t>
+      </w:r>
+      <w:proofErr w:type="spellStart"/>
+      <w:r>
+        <w:rPr>
+          <w:b/>
+          <w:sz w:val="48"/>
+          <w:szCs w:val="48"/>
+        </w:rPr>
+        <w:t>activeMQ</w:t>
+      </w:r>
+      <w:proofErr w:type="spellEnd"/>
+      <w:r>
+        <w:rPr>
+          <w:b/>
+          <w:sz w:val="48"/>
+          <w:szCs w:val="48"/>
+        </w:rPr>
+        <w:t xml:space="preserve"> installation:</w:t>
+      </w:r>
+    </w:p>
+    <w:p>
+      <w:pPr>
+        <w:pStyle w:val="NoSpacing"/>
+      </w:pPr>
+    </w:p>
+    <w:p>
+      <w:pPr>
+        <w:pStyle w:val="NoSpacing"/>
       </w:pPr>
       <w:r>
         <w:t xml:space="preserve">Assumption:  you have python installed and can access ‘python manage.py shell’ within a virtual environment where stomp.py is installed.  If stomp.py is not installed in the virtual environment you are using, install stomp.py with </w:t>
@@ -221,7 +264,25 @@
         <w:t xml:space="preserve"> stomp.py’</w:t>
       </w:r>
       <w:r>
-        <w:t xml:space="preserve">.  Further assumptions:  </w:t>
+        <w:t xml:space="preserve">.  </w:t>
+      </w:r>
+    </w:p>
+    <w:p>
+      <w:pPr>
+        <w:pStyle w:val="NoSpacing"/>
+      </w:pPr>
+    </w:p>
+    <w:p>
+      <w:pPr>
+        <w:pStyle w:val="NoSpacing"/>
+      </w:pPr>
+    </w:p>
+    <w:p>
+      <w:pPr>
+        <w:pStyle w:val="NoSpacing"/>
+      </w:pPr>
+      <w:r>
+        <w:t xml:space="preserve">Further assumptions:  </w:t>
       </w:r>
       <w:proofErr w:type="spellStart"/>
       <w:r>
@@ -283,7 +344,46 @@
         <w:t>C:\applications\ActiveMQ\apache-activemq-5.15.12\conf</w:t>
       </w:r>
       <w:r>
-        <w:t xml:space="preserve">.  The </w:t>
+        <w:t xml:space="preserve">.  </w:t>
+      </w:r>
+    </w:p>
+    <w:p>
+      <w:pPr>
+        <w:pStyle w:val="NoSpacing"/>
+      </w:pPr>
+    </w:p>
+    <w:p>
+      <w:pPr>
+        <w:pStyle w:val="NoSpacing"/>
+        <w:rPr>
+          <w:b/>
+          <w:sz w:val="48"/>
+          <w:szCs w:val="48"/>
+        </w:rPr>
+      </w:pPr>
+      <w:r>
+        <w:rPr>
+          <w:b/>
+          <w:sz w:val="48"/>
+          <w:szCs w:val="48"/>
+        </w:rPr>
+        <w:t>Configure the STOMP connector:</w:t>
+      </w:r>
+    </w:p>
+    <w:p>
+      <w:pPr>
+        <w:pStyle w:val="NoSpacing"/>
+      </w:pPr>
+    </w:p>
+    <w:p>
+      <w:pPr>
+        <w:pStyle w:val="NoSpacing"/>
+        <w:rPr>
+          <w:b/>
+        </w:rPr>
+      </w:pPr>
+      <w:r>
+        <w:t xml:space="preserve">The </w:t>
       </w:r>
       <w:proofErr w:type="spellStart"/>
       <w:r>
@@ -309,8 +409,6 @@
         </w:rPr>
         <w:t xml:space="preserve"> </w:t>
       </w:r>
-      <w:bookmarkStart w:id="0" w:name="_GoBack"/>
-      <w:bookmarkEnd w:id="0"/>
       <w:r>
         <w:rPr>
           <w:b/>
@@ -390,14 +488,7 @@
           <w:sz w:val="16"/>
           <w:szCs w:val="16"/>
         </w:rPr>
-        <w:t xml:space="preserve">    </w:t>
-      </w:r>
-      <w:r>
-        <w:rPr>
-          <w:sz w:val="16"/>
-          <w:szCs w:val="16"/>
-        </w:rPr>
-        <w:t xml:space="preserve">        </w:t>
+        <w:t xml:space="preserve">            </w:t>
       </w:r>
       <w:r>
         <w:rPr>
@@ -704,6 +795,7 @@
           <w:sz w:val="16"/>
           <w:szCs w:val="16"/>
         </w:rPr>
+        <w:lastRenderedPageBreak/>
         <w:t xml:space="preserve">            &lt;</w:t>
       </w:r>
       <w:proofErr w:type="spellStart"/>
@@ -770,6 +862,96 @@
         </w:rPr>
         <w:t>&gt;</w:t>
       </w:r>
+    </w:p>
+    <w:p>
+      <w:pPr>
+        <w:pStyle w:val="NoSpacing"/>
+        <w:rPr>
+          <w:sz w:val="16"/>
+          <w:szCs w:val="16"/>
+        </w:rPr>
+      </w:pPr>
+    </w:p>
+    <w:p>
+      <w:pPr>
+        <w:pStyle w:val="NoSpacing"/>
+        <w:rPr>
+          <w:sz w:val="16"/>
+          <w:szCs w:val="16"/>
+        </w:rPr>
+      </w:pPr>
+    </w:p>
+    <w:p>
+      <w:pPr>
+        <w:pStyle w:val="NoSpacing"/>
+        <w:rPr>
+          <w:sz w:val="16"/>
+          <w:szCs w:val="16"/>
+        </w:rPr>
+      </w:pPr>
+    </w:p>
+    <w:p>
+      <w:pPr>
+        <w:pStyle w:val="NoSpacing"/>
+        <w:rPr>
+          <w:b/>
+          <w:sz w:val="48"/>
+          <w:szCs w:val="48"/>
+        </w:rPr>
+      </w:pPr>
+      <w:r>
+        <w:rPr>
+          <w:b/>
+          <w:sz w:val="48"/>
+          <w:szCs w:val="48"/>
+        </w:rPr>
+        <w:t xml:space="preserve">Test the </w:t>
+      </w:r>
+      <w:proofErr w:type="spellStart"/>
+      <w:r>
+        <w:rPr>
+          <w:b/>
+          <w:sz w:val="48"/>
+          <w:szCs w:val="48"/>
+        </w:rPr>
+        <w:t>ActiveMQ</w:t>
+      </w:r>
+      <w:proofErr w:type="spellEnd"/>
+      <w:r>
+        <w:rPr>
+          <w:b/>
+          <w:sz w:val="48"/>
+          <w:szCs w:val="48"/>
+        </w:rPr>
+        <w:t xml:space="preserve"> broker using the python shell:</w:t>
+      </w:r>
+    </w:p>
+    <w:p>
+      <w:pPr>
+        <w:pStyle w:val="NoSpacing"/>
+        <w:rPr>
+          <w:sz w:val="16"/>
+          <w:szCs w:val="16"/>
+        </w:rPr>
+      </w:pPr>
+    </w:p>
+    <w:p>
+      <w:pPr>
+        <w:pStyle w:val="NoSpacing"/>
+        <w:rPr>
+          <w:sz w:val="16"/>
+          <w:szCs w:val="16"/>
+        </w:rPr>
+      </w:pPr>
+    </w:p>
+    <w:p>
+      <w:pPr>
+        <w:pStyle w:val="NoSpacing"/>
+        <w:rPr>
+          <w:sz w:val="16"/>
+          <w:szCs w:val="16"/>
+        </w:rPr>
+      </w:pPr>
     </w:p>
     <w:p>
       <w:r>
@@ -957,7 +1139,6 @@
         </w:rPr>
       </w:pPr>
       <w:r>
-        <w:lastRenderedPageBreak/>
         <w:t xml:space="preserve">&gt;&gt;&gt; </w:t>
       </w:r>
       <w:proofErr w:type="spellStart"/>
@@ -1460,7 +1641,14 @@
         <w:rPr>
           <w:highlight w:val="yellow"/>
         </w:rPr>
-        <w:t xml:space="preserve">', 'subscription': '123', 'priority': '4', 'message-id': 'ID:DESKTOP-0MV2FVN-60947-1585609213799-3:125:-1:1:1', 'timestamp': '1585750926550'} </w:t>
+        <w:t>', 'subscription': '123', 'priority': '4', 'message-id': 'ID:DESKTOP-0MV2FVN-60947-</w:t>
+      </w:r>
+      <w:r>
+        <w:rPr>
+          <w:highlight w:val="yellow"/>
+        </w:rPr>
+        <w:lastRenderedPageBreak/>
+        <w:t xml:space="preserve">1585609213799-3:125:-1:1:1', 'timestamp': '1585750926550'} </w:t>
       </w:r>
       <w:r>
         <w:rPr>
@@ -1495,16 +1683,27 @@
     <w:p>
       <w:pPr>
         <w:rPr>
+          <w:b/>
           <w:noProof/>
-        </w:rPr>
-      </w:pPr>
-    </w:p>
-    <w:p>
-      <w:r>
-        <w:rPr>
+          <w:sz w:val="44"/>
+          <w:szCs w:val="44"/>
+        </w:rPr>
+      </w:pPr>
+      <w:r>
+        <w:rPr>
+          <w:b/>
           <w:noProof/>
-        </w:rPr>
-        <w:lastRenderedPageBreak/>
+          <w:sz w:val="44"/>
+          <w:szCs w:val="44"/>
+        </w:rPr>
+        <w:t>Access the ActiveMQ console:</w:t>
+      </w:r>
+    </w:p>
+    <w:p>
+      <w:r>
+        <w:rPr>
+          <w:noProof/>
+        </w:rPr>
         <w:drawing>
           <wp:inline distT="0" distB="0" distL="0" distR="0">
             <wp:extent cx="5935980" cy="2354580"/>
@@ -1706,6 +1905,7 @@
     </w:p>
     <w:p>
       <w:r>
+        <w:lastRenderedPageBreak/>
         <w:t xml:space="preserve">Extensions </w:t>
       </w:r>
       <w:proofErr w:type="spellStart"/>
@@ -1774,369 +1974,742 @@
     </w:p>
     <w:p>
       <w:r>
+        <w:t>ACTIVEMQ_BASE: C:\applications\ActiveMQ\apache-activemq-5.15.12\bin\</w:t>
+      </w:r>
+      <w:proofErr w:type="gramStart"/>
+      <w:r>
+        <w:t>..</w:t>
+      </w:r>
+      <w:proofErr w:type="gramEnd"/>
+    </w:p>
+    <w:p>
+      <w:r>
+        <w:t>ACTIVEMQ_CONF: C:\applications\ActiveMQ\apache-activemq-5.15.12\bin\</w:t>
+      </w:r>
+      <w:proofErr w:type="gramStart"/>
+      <w:r>
+        <w:t>..</w:t>
+      </w:r>
+      <w:proofErr w:type="gramEnd"/>
+      <w:r>
+        <w:t>\conf</w:t>
+      </w:r>
+    </w:p>
+    <w:p>
+      <w:r>
+        <w:t>ACTIVEMQ_DATA: C:\applications\ActiveMQ\apache-activemq-5.15.12\bin\</w:t>
+      </w:r>
+      <w:proofErr w:type="gramStart"/>
+      <w:r>
+        <w:t>..</w:t>
+      </w:r>
+      <w:proofErr w:type="gramEnd"/>
+      <w:r>
+        <w:t>\data</w:t>
+      </w:r>
+    </w:p>
+    <w:p>
+      <w:r>
+        <w:t xml:space="preserve">Loading message broker from: </w:t>
+      </w:r>
+      <w:proofErr w:type="spellStart"/>
+      <w:r>
+        <w:t>xbean</w:t>
+      </w:r>
+      <w:proofErr w:type="gramStart"/>
+      <w:r>
+        <w:t>:activemq.xml</w:t>
+      </w:r>
+      <w:proofErr w:type="spellEnd"/>
+      <w:proofErr w:type="gramEnd"/>
+    </w:p>
+    <w:p>
+      <w:r>
+        <w:t xml:space="preserve"> INFO | Refreshing org.apache.activemq.xbean.XBeanBrokerFactory$1@239963d8: startup date [Mon Mar 30 17:00:13 MDT 2020]; root of context hierarchy</w:t>
+      </w:r>
+    </w:p>
+    <w:p>
+      <w:r>
+        <w:t xml:space="preserve"> INFO | Using Persistence Adapter: KahaDBPersistenceAdapter[C:\applications\ActiveMQ\apache-activemq-5.15.12\bin\</w:t>
+      </w:r>
+      <w:proofErr w:type="gramStart"/>
+      <w:r>
+        <w:t>..</w:t>
+      </w:r>
+      <w:proofErr w:type="gramEnd"/>
+      <w:r>
+        <w:t>\data\kahadb]</w:t>
+      </w:r>
+    </w:p>
+    <w:p>
+      <w:r>
+        <w:t xml:space="preserve"> INFO | </w:t>
+      </w:r>
+      <w:proofErr w:type="spellStart"/>
+      <w:r>
+        <w:t>KahaDB</w:t>
+      </w:r>
+      <w:proofErr w:type="spellEnd"/>
+      <w:r>
+        <w:t xml:space="preserve"> is version 6</w:t>
+      </w:r>
+    </w:p>
+    <w:p>
+      <w:r>
+        <w:t xml:space="preserve"> INFO | PListStore:[C:\applications\ActiveMQ\apache-activemq-5.15.12\bin\</w:t>
+      </w:r>
+      <w:proofErr w:type="gramStart"/>
+      <w:r>
+        <w:t>..</w:t>
+      </w:r>
+      <w:proofErr w:type="gramEnd"/>
+      <w:r>
+        <w:t>\data\localhost\tmp_storage] started</w:t>
+      </w:r>
+    </w:p>
+    <w:p>
+      <w:r>
+        <w:t xml:space="preserve"> INFO | Apache </w:t>
+      </w:r>
+      <w:proofErr w:type="spellStart"/>
+      <w:r>
+        <w:t>ActiveMQ</w:t>
+      </w:r>
+      <w:proofErr w:type="spellEnd"/>
+      <w:r>
+        <w:t xml:space="preserve"> 5.15.12 (localhost, ID</w:t>
+      </w:r>
+      <w:proofErr w:type="gramStart"/>
+      <w:r>
+        <w:t>:DESKTOP</w:t>
+      </w:r>
+      <w:proofErr w:type="gramEnd"/>
+      <w:r>
+        <w:t>-0MV2FVN-60947-1585609213799-0:1) is starting</w:t>
+      </w:r>
+    </w:p>
+    <w:p>
+      <w:r>
+        <w:t xml:space="preserve"> INFO | </w:t>
+      </w:r>
+      <w:proofErr w:type="gramStart"/>
+      <w:r>
+        <w:t>Listening</w:t>
+      </w:r>
+      <w:proofErr w:type="gramEnd"/>
+      <w:r>
+        <w:t xml:space="preserve"> for connections at: tcp://DESKTOP-0MV2FVN:61616?maximumConnections=1000&amp;wireFormat.maxFrameSize=104857600</w:t>
+      </w:r>
+    </w:p>
+    <w:p>
+      <w:r>
+        <w:t xml:space="preserve"> INFO | Connector </w:t>
+      </w:r>
+      <w:proofErr w:type="spellStart"/>
+      <w:r>
+        <w:t>openwire</w:t>
+      </w:r>
+      <w:proofErr w:type="spellEnd"/>
+      <w:r>
+        <w:t xml:space="preserve"> started</w:t>
+      </w:r>
+    </w:p>
+    <w:p>
+      <w:r>
+        <w:t xml:space="preserve"> INFO | </w:t>
+      </w:r>
+      <w:proofErr w:type="gramStart"/>
+      <w:r>
+        <w:t>Listening</w:t>
+      </w:r>
+      <w:proofErr w:type="gramEnd"/>
+      <w:r>
+        <w:t xml:space="preserve"> for connections at: amqp://DESKTOP-0MV2FVN:5672?maximumConnections=1000&amp;wireFormat.maxFrameSize=104857600</w:t>
+      </w:r>
+    </w:p>
+    <w:p>
+      <w:r>
+        <w:t xml:space="preserve"> INFO | Connector </w:t>
+      </w:r>
+      <w:proofErr w:type="spellStart"/>
+      <w:r>
+        <w:t>amqp</w:t>
+      </w:r>
+      <w:proofErr w:type="spellEnd"/>
+      <w:r>
+        <w:t xml:space="preserve"> started</w:t>
+      </w:r>
+    </w:p>
+    <w:p>
+      <w:r>
+        <w:t xml:space="preserve"> INFO | </w:t>
+      </w:r>
+      <w:proofErr w:type="gramStart"/>
+      <w:r>
+        <w:t>Listening</w:t>
+      </w:r>
+      <w:proofErr w:type="gramEnd"/>
+      <w:r>
+        <w:t xml:space="preserve"> for connections at: stomp://127.0.0.1:61613</w:t>
+      </w:r>
+    </w:p>
+    <w:p>
+      <w:r>
+        <w:t xml:space="preserve"> INFO | Connector stomp started</w:t>
+      </w:r>
+    </w:p>
+    <w:p>
+      <w:r>
+        <w:t xml:space="preserve"> INFO | </w:t>
+      </w:r>
+      <w:proofErr w:type="gramStart"/>
+      <w:r>
+        <w:t>Listening</w:t>
+      </w:r>
+      <w:proofErr w:type="gramEnd"/>
+      <w:r>
+        <w:t xml:space="preserve"> for connections at: mqtt://DESKTOP-0MV2FVN:1883?maximumConnections=1000&amp;wireFormat.maxFrameSize=104857600</w:t>
+      </w:r>
+    </w:p>
+    <w:p>
+      <w:r>
         <w:lastRenderedPageBreak/>
-        <w:t>ACTIVEMQ_BASE: C:\applications\ActiveMQ\apache-activemq-5.15.12\bin\</w:t>
-      </w:r>
-      <w:proofErr w:type="gramStart"/>
-      <w:r>
-        <w:t>..</w:t>
-      </w:r>
-      <w:proofErr w:type="gramEnd"/>
-    </w:p>
-    <w:p>
-      <w:r>
-        <w:t>ACTIVEMQ_CONF: C:\applications\ActiveMQ\apache-activemq-5.15.12\bin\</w:t>
-      </w:r>
-      <w:proofErr w:type="gramStart"/>
-      <w:r>
-        <w:t>..</w:t>
-      </w:r>
-      <w:proofErr w:type="gramEnd"/>
-      <w:r>
-        <w:t>\conf</w:t>
-      </w:r>
-    </w:p>
-    <w:p>
-      <w:r>
-        <w:t>ACTIVEMQ_DATA: C:\applications\ActiveMQ\apache-activemq-5.15.12\bin\</w:t>
-      </w:r>
-      <w:proofErr w:type="gramStart"/>
-      <w:r>
-        <w:t>..</w:t>
-      </w:r>
-      <w:proofErr w:type="gramEnd"/>
-      <w:r>
-        <w:t>\data</w:t>
-      </w:r>
-    </w:p>
-    <w:p>
-      <w:r>
-        <w:t xml:space="preserve">Loading message broker from: </w:t>
-      </w:r>
-      <w:proofErr w:type="spellStart"/>
-      <w:r>
-        <w:t>xbean</w:t>
-      </w:r>
-      <w:proofErr w:type="gramStart"/>
-      <w:r>
-        <w:t>:activemq.xml</w:t>
-      </w:r>
-      <w:proofErr w:type="spellEnd"/>
-      <w:proofErr w:type="gramEnd"/>
-    </w:p>
-    <w:p>
-      <w:r>
-        <w:t xml:space="preserve"> INFO | Refreshing org.apache.activemq.xbean.XBeanBrokerFactory$1@239963d8: startup date [Mon Mar 30 17:00:13 MDT 2020]; root of context hierarchy</w:t>
-      </w:r>
-    </w:p>
-    <w:p>
-      <w:r>
-        <w:t xml:space="preserve"> INFO | Using Persistence Adapter: KahaDBPersistenceAdapter[C:\applications\ActiveMQ\apache-activemq-5.15.12\bin\</w:t>
-      </w:r>
-      <w:proofErr w:type="gramStart"/>
-      <w:r>
-        <w:t>..</w:t>
-      </w:r>
-      <w:proofErr w:type="gramEnd"/>
-      <w:r>
-        <w:t>\data\kahadb]</w:t>
+        <w:t xml:space="preserve"> INFO | Connector </w:t>
+      </w:r>
+      <w:proofErr w:type="spellStart"/>
+      <w:r>
+        <w:t>mqtt</w:t>
+      </w:r>
+      <w:proofErr w:type="spellEnd"/>
+      <w:r>
+        <w:t xml:space="preserve"> started</w:t>
+      </w:r>
+    </w:p>
+    <w:p>
+      <w:r>
+        <w:t xml:space="preserve"> INFO | Starting Jetty server</w:t>
+      </w:r>
+    </w:p>
+    <w:p>
+      <w:r>
+        <w:t xml:space="preserve"> INFO | Creating Jetty connector</w:t>
+      </w:r>
+    </w:p>
+    <w:p>
+      <w:r>
+        <w:t xml:space="preserve"> WARN | ServletContext@o.e.j.s.ServletContextHandler@7203c7ff{/</w:t>
+      </w:r>
+      <w:proofErr w:type="gramStart"/>
+      <w:r>
+        <w:t>,null,STARTING</w:t>
+      </w:r>
+      <w:proofErr w:type="gramEnd"/>
+      <w:r>
+        <w:t>} has uncovered http methods for path: /</w:t>
+      </w:r>
+    </w:p>
+    <w:p>
+      <w:r>
+        <w:t xml:space="preserve"> INFO | Listening for connections at ws://DESKTOP-0MV2FVN:61614?maximumConnections=1000&amp;wireFormat.maxFrameSize=104857600</w:t>
+      </w:r>
+    </w:p>
+    <w:p>
+      <w:r>
+        <w:t xml:space="preserve"> INFO | Connector </w:t>
+      </w:r>
+      <w:proofErr w:type="spellStart"/>
+      <w:r>
+        <w:t>ws</w:t>
+      </w:r>
+      <w:proofErr w:type="spellEnd"/>
+      <w:r>
+        <w:t xml:space="preserve"> started</w:t>
+      </w:r>
+    </w:p>
+    <w:p>
+      <w:r>
+        <w:t xml:space="preserve"> INFO | Apache </w:t>
+      </w:r>
+      <w:proofErr w:type="spellStart"/>
+      <w:r>
+        <w:t>ActiveMQ</w:t>
+      </w:r>
+      <w:proofErr w:type="spellEnd"/>
+      <w:r>
+        <w:t xml:space="preserve"> 5.15.12 (localhost, ID</w:t>
+      </w:r>
+      <w:proofErr w:type="gramStart"/>
+      <w:r>
+        <w:t>:DESKTOP</w:t>
+      </w:r>
+      <w:proofErr w:type="gramEnd"/>
+      <w:r>
+        <w:t>-0MV2FVN-60947-1585609213799-0:1) started</w:t>
       </w:r>
     </w:p>
     <w:p>
       <w:r>
         <w:t xml:space="preserve"> INFO | </w:t>
       </w:r>
-      <w:proofErr w:type="spellStart"/>
-      <w:r>
-        <w:t>KahaDB</w:t>
-      </w:r>
-      <w:proofErr w:type="spellEnd"/>
-      <w:r>
-        <w:t xml:space="preserve"> is version 6</w:t>
-      </w:r>
-    </w:p>
-    <w:p>
-      <w:r>
-        <w:t xml:space="preserve"> INFO | PListStore:[C:\applications\ActiveMQ\apache-activemq-5.15.12\bin\</w:t>
-      </w:r>
-      <w:proofErr w:type="gramStart"/>
-      <w:r>
-        <w:t>..</w:t>
-      </w:r>
-      <w:proofErr w:type="gramEnd"/>
-      <w:r>
-        <w:t>\data\localhost\tmp_storage] started</w:t>
-      </w:r>
-    </w:p>
-    <w:p>
-      <w:r>
-        <w:t xml:space="preserve"> INFO | Apache </w:t>
-      </w:r>
-      <w:proofErr w:type="spellStart"/>
-      <w:r>
+      <w:proofErr w:type="gramStart"/>
+      <w:r>
+        <w:t>For</w:t>
+      </w:r>
+      <w:proofErr w:type="gramEnd"/>
+      <w:r>
+        <w:t xml:space="preserve"> help or more information please see: http://activemq.apache.org</w:t>
+      </w:r>
+    </w:p>
+    <w:p>
+      <w:r>
+        <w:t xml:space="preserve"> INFO </w:t>
+      </w:r>
+      <w:r>
+        <w:rPr>
+          <w:highlight w:val="yellow"/>
+        </w:rPr>
+        <w:t xml:space="preserve">| </w:t>
+      </w:r>
+      <w:proofErr w:type="spellStart"/>
+      <w:r>
+        <w:rPr>
+          <w:highlight w:val="yellow"/>
+        </w:rPr>
         <w:t>ActiveMQ</w:t>
       </w:r>
       <w:proofErr w:type="spellEnd"/>
       <w:r>
-        <w:t xml:space="preserve"> 5.15.12 (localhost, ID</w:t>
-      </w:r>
-      <w:proofErr w:type="gramStart"/>
-      <w:r>
-        <w:t>:DESKTOP</w:t>
-      </w:r>
-      <w:proofErr w:type="gramEnd"/>
-      <w:r>
-        <w:t>-0MV2FVN-60947-1585609213799-0:1) is starting</w:t>
+        <w:rPr>
+          <w:highlight w:val="yellow"/>
+        </w:rPr>
+        <w:t xml:space="preserve"> </w:t>
+      </w:r>
+      <w:proofErr w:type="spellStart"/>
+      <w:r>
+        <w:rPr>
+          <w:highlight w:val="yellow"/>
+        </w:rPr>
+        <w:t>WebConsole</w:t>
+      </w:r>
+      <w:proofErr w:type="spellEnd"/>
+      <w:r>
+        <w:rPr>
+          <w:highlight w:val="yellow"/>
+        </w:rPr>
+        <w:t xml:space="preserve"> available at http://0.0.0.0:8161/</w:t>
       </w:r>
     </w:p>
     <w:p>
       <w:r>
         <w:t xml:space="preserve"> INFO | </w:t>
       </w:r>
-      <w:proofErr w:type="gramStart"/>
-      <w:r>
-        <w:t>Listening</w:t>
-      </w:r>
-      <w:proofErr w:type="gramEnd"/>
-      <w:r>
-        <w:t xml:space="preserve"> for connections at: tcp://DESKTOP-0MV2FVN:61616?maximumConnections=1000&amp;wireFormat.maxFrameSize=104857600</w:t>
-      </w:r>
-    </w:p>
-    <w:p>
-      <w:r>
-        <w:t xml:space="preserve"> INFO | Connector </w:t>
-      </w:r>
-      <w:proofErr w:type="spellStart"/>
-      <w:r>
-        <w:t>openwire</w:t>
-      </w:r>
-      <w:proofErr w:type="spellEnd"/>
-      <w:r>
-        <w:t xml:space="preserve"> started</w:t>
-      </w:r>
-    </w:p>
-    <w:p>
-      <w:r>
-        <w:t xml:space="preserve"> INFO | </w:t>
-      </w:r>
-      <w:proofErr w:type="gramStart"/>
-      <w:r>
-        <w:t>Listening</w:t>
-      </w:r>
-      <w:proofErr w:type="gramEnd"/>
-      <w:r>
-        <w:t xml:space="preserve"> for connections at: amqp://DESKTOP-0MV2FVN:5672?maximumConnections=1000&amp;wireFormat.maxFrameSize=104857600</w:t>
-      </w:r>
-    </w:p>
-    <w:p>
-      <w:r>
-        <w:t xml:space="preserve"> INFO | Connector </w:t>
-      </w:r>
-      <w:proofErr w:type="spellStart"/>
-      <w:r>
-        <w:t>amqp</w:t>
-      </w:r>
-      <w:proofErr w:type="spellEnd"/>
-      <w:r>
-        <w:t xml:space="preserve"> started</w:t>
-      </w:r>
-    </w:p>
-    <w:p>
-      <w:r>
-        <w:t xml:space="preserve"> INFO | </w:t>
-      </w:r>
-      <w:proofErr w:type="gramStart"/>
-      <w:r>
-        <w:t>Listening</w:t>
-      </w:r>
-      <w:proofErr w:type="gramEnd"/>
-      <w:r>
-        <w:t xml:space="preserve"> for connections at: stomp://127.0.0.1:61613</w:t>
-      </w:r>
-    </w:p>
-    <w:p>
-      <w:r>
-        <w:t xml:space="preserve"> INFO | Connector stomp started</w:t>
-      </w:r>
-    </w:p>
-    <w:p>
-      <w:r>
-        <w:t xml:space="preserve"> INFO | </w:t>
-      </w:r>
-      <w:proofErr w:type="gramStart"/>
-      <w:r>
-        <w:t>Listening</w:t>
-      </w:r>
-      <w:proofErr w:type="gramEnd"/>
-      <w:r>
-        <w:t xml:space="preserve"> for connections at: mqtt://DESKTOP-0MV2FVN:1883?maximumConnections=1000&amp;wireFormat.maxFrameSize=104857600</w:t>
-      </w:r>
-    </w:p>
-    <w:p>
-      <w:r>
-        <w:t xml:space="preserve"> INFO | Connector </w:t>
-      </w:r>
-      <w:proofErr w:type="spellStart"/>
-      <w:r>
-        <w:t>mqtt</w:t>
-      </w:r>
-      <w:proofErr w:type="spellEnd"/>
-      <w:r>
-        <w:t xml:space="preserve"> started</w:t>
-      </w:r>
-    </w:p>
-    <w:p>
-      <w:r>
-        <w:t xml:space="preserve"> INFO | Starting Jetty server</w:t>
-      </w:r>
-    </w:p>
-    <w:p>
-      <w:r>
-        <w:t xml:space="preserve"> INFO | Creating Jetty connector</w:t>
-      </w:r>
-    </w:p>
-    <w:p>
-      <w:r>
-        <w:t xml:space="preserve"> WARN | ServletContext@o.e.j.s.ServletContextHandler@7203c7ff{/</w:t>
-      </w:r>
-      <w:proofErr w:type="gramStart"/>
-      <w:r>
-        <w:t>,null,STARTING</w:t>
-      </w:r>
-      <w:proofErr w:type="gramEnd"/>
-      <w:r>
-        <w:t>} has uncovered http methods for path: /</w:t>
-      </w:r>
-    </w:p>
-    <w:p>
+      <w:proofErr w:type="spellStart"/>
+      <w:r>
+        <w:t>ActiveMQ</w:t>
+      </w:r>
+      <w:proofErr w:type="spellEnd"/>
+      <w:r>
+        <w:t xml:space="preserve"> </w:t>
+      </w:r>
+      <w:proofErr w:type="spellStart"/>
+      <w:r>
+        <w:t>Jolokia</w:t>
+      </w:r>
+      <w:proofErr w:type="spellEnd"/>
+      <w:r>
+        <w:t xml:space="preserve"> REST API available at http://0.0.0.0:8161/api/jolokia/</w:t>
+      </w:r>
+    </w:p>
+    <w:p>
+      <w:r>
+        <w:t xml:space="preserve"> INFO | Connector vm</w:t>
+      </w:r>
+      <w:proofErr w:type="gramStart"/>
+      <w:r>
+        <w:t>:/</w:t>
+      </w:r>
+      <w:proofErr w:type="gramEnd"/>
+      <w:r>
+        <w:t>/localhost started</w:t>
+      </w:r>
+    </w:p>
+    <w:p/>
+    <w:p>
+      <w:pPr>
+        <w:rPr>
+          <w:b/>
+          <w:sz w:val="44"/>
+          <w:szCs w:val="44"/>
+        </w:rPr>
+      </w:pPr>
+      <w:r>
+        <w:rPr>
+          <w:b/>
+          <w:sz w:val="44"/>
+          <w:szCs w:val="44"/>
+        </w:rPr>
+        <w:t xml:space="preserve">Run the </w:t>
+      </w:r>
+      <w:proofErr w:type="spellStart"/>
+      <w:r>
+        <w:rPr>
+          <w:b/>
+          <w:sz w:val="44"/>
+          <w:szCs w:val="44"/>
+        </w:rPr>
+        <w:t>mq</w:t>
+      </w:r>
+      <w:proofErr w:type="spellEnd"/>
+      <w:r>
+        <w:rPr>
+          <w:b/>
+          <w:sz w:val="44"/>
+          <w:szCs w:val="44"/>
+        </w:rPr>
+        <w:t xml:space="preserve"> unit tests:</w:t>
+      </w:r>
+    </w:p>
+    <w:p/>
+    <w:p>
+      <w:r>
+        <w:t>(</w:t>
+      </w:r>
+      <w:proofErr w:type="spellStart"/>
+      <w:proofErr w:type="gramStart"/>
+      <w:r>
+        <w:t>restdemo</w:t>
+      </w:r>
+      <w:proofErr w:type="spellEnd"/>
+      <w:proofErr w:type="gramEnd"/>
+      <w:r>
+        <w:t>) C:\data\pythonworkspace2\RestDemo2\RestDemo&gt;python manage.py test --settings=</w:t>
+      </w:r>
+      <w:proofErr w:type="spellStart"/>
+      <w:r>
+        <w:t>RestDemo.settings</w:t>
+      </w:r>
+      <w:proofErr w:type="spellEnd"/>
+      <w:r>
+        <w:t xml:space="preserve"> --</w:t>
+      </w:r>
+      <w:proofErr w:type="spellStart"/>
+      <w:r>
+        <w:t>keepdb</w:t>
+      </w:r>
+      <w:proofErr w:type="spellEnd"/>
+    </w:p>
+    <w:p>
+      <w:r>
+        <w:t>Using existing test database for alias 'default'...</w:t>
+      </w:r>
+    </w:p>
+    <w:p>
+      <w:r>
+        <w:t>System check identified no issues (0 silenced).</w:t>
+      </w:r>
+    </w:p>
+    <w:p>
+      <w:proofErr w:type="spellStart"/>
+      <w:r>
+        <w:t>test_subscribe_send_</w:t>
+      </w:r>
+      <w:proofErr w:type="gramStart"/>
+      <w:r>
+        <w:t>Queue</w:t>
+      </w:r>
+      <w:proofErr w:type="spellEnd"/>
+      <w:r>
+        <w:t>()</w:t>
+      </w:r>
+      <w:proofErr w:type="gramEnd"/>
+    </w:p>
+    <w:p>
+      <w:proofErr w:type="gramStart"/>
+      <w:r>
+        <w:t>received</w:t>
+      </w:r>
+      <w:proofErr w:type="gramEnd"/>
+      <w:r>
+        <w:t xml:space="preserve"> a message on </w:t>
+      </w:r>
+      <w:proofErr w:type="spellStart"/>
+      <w:r>
+        <w:t>queue"This</w:t>
+      </w:r>
+      <w:proofErr w:type="spellEnd"/>
+      <w:r>
+        <w:t xml:space="preserve"> is a message sent to </w:t>
+      </w:r>
+      <w:proofErr w:type="spellStart"/>
+      <w:r>
+        <w:t>restdemo_queue</w:t>
+      </w:r>
+      <w:proofErr w:type="spellEnd"/>
+      <w:r>
+        <w:t xml:space="preserve"> in test case"</w:t>
+      </w:r>
+    </w:p>
+    <w:p>
+      <w:r>
+        <w:t>0</w:t>
+      </w:r>
+    </w:p>
+    <w:p>
+      <w:r>
+        <w:t>1</w:t>
+      </w:r>
+    </w:p>
+    <w:p>
+      <w:r>
+        <w:t>.disconnected</w:t>
+      </w:r>
+    </w:p>
+    <w:p>
+      <w:proofErr w:type="gramStart"/>
+      <w:r>
+        <w:t>disconnected</w:t>
+      </w:r>
+      <w:proofErr w:type="gramEnd"/>
+    </w:p>
+    <w:p>
+      <w:proofErr w:type="spellStart"/>
       <w:r>
         <w:lastRenderedPageBreak/>
-        <w:t xml:space="preserve"> INFO | Listening for connections at ws://DESKTOP-0MV2FVN:61614?maximumConnections=1000&amp;wireFormat.maxFrameSize=104857600</w:t>
-      </w:r>
-    </w:p>
-    <w:p>
-      <w:r>
-        <w:t xml:space="preserve"> INFO | Connector </w:t>
-      </w:r>
-      <w:proofErr w:type="spellStart"/>
-      <w:r>
-        <w:t>ws</w:t>
-      </w:r>
-      <w:proofErr w:type="spellEnd"/>
-      <w:r>
-        <w:t xml:space="preserve"> started</w:t>
-      </w:r>
-    </w:p>
-    <w:p>
-      <w:r>
-        <w:t xml:space="preserve"> INFO | Apache </w:t>
-      </w:r>
-      <w:proofErr w:type="spellStart"/>
-      <w:r>
-        <w:t>ActiveMQ</w:t>
-      </w:r>
-      <w:proofErr w:type="spellEnd"/>
-      <w:r>
-        <w:t xml:space="preserve"> 5.15.12 (localhost, ID</w:t>
-      </w:r>
-      <w:proofErr w:type="gramStart"/>
-      <w:r>
-        <w:t>:DESKTOP</w:t>
-      </w:r>
-      <w:proofErr w:type="gramEnd"/>
-      <w:r>
-        <w:t>-0MV2FVN-60947-1585609213799-0:1) started</w:t>
-      </w:r>
-    </w:p>
-    <w:p>
-      <w:r>
-        <w:t xml:space="preserve"> INFO | </w:t>
-      </w:r>
-      <w:proofErr w:type="gramStart"/>
-      <w:r>
-        <w:t>For</w:t>
-      </w:r>
-      <w:proofErr w:type="gramEnd"/>
-      <w:r>
-        <w:t xml:space="preserve"> help or more information please see: http://activemq.apache.org</w:t>
-      </w:r>
-    </w:p>
-    <w:p>
-      <w:r>
-        <w:t xml:space="preserve"> INFO </w:t>
-      </w:r>
-      <w:r>
-        <w:rPr>
-          <w:highlight w:val="yellow"/>
-        </w:rPr>
-        <w:t xml:space="preserve">| </w:t>
-      </w:r>
-      <w:proofErr w:type="spellStart"/>
-      <w:r>
-        <w:rPr>
-          <w:highlight w:val="yellow"/>
-        </w:rPr>
-        <w:t>ActiveMQ</w:t>
-      </w:r>
-      <w:proofErr w:type="spellEnd"/>
-      <w:r>
-        <w:rPr>
-          <w:highlight w:val="yellow"/>
-        </w:rPr>
+        <w:t>test_subscribe_send_</w:t>
+      </w:r>
+      <w:proofErr w:type="gramStart"/>
+      <w:r>
+        <w:t>Topic</w:t>
+      </w:r>
+      <w:proofErr w:type="spellEnd"/>
+      <w:r>
+        <w:t>()</w:t>
+      </w:r>
+      <w:proofErr w:type="gramEnd"/>
+    </w:p>
+    <w:p>
+      <w:proofErr w:type="gramStart"/>
+      <w:r>
+        <w:t>received</w:t>
+      </w:r>
+      <w:proofErr w:type="gramEnd"/>
+      <w:r>
+        <w:t xml:space="preserve"> a message on topic "This is a message sent to </w:t>
+      </w:r>
+      <w:proofErr w:type="spellStart"/>
+      <w:r>
+        <w:t>restdemo_topic</w:t>
+      </w:r>
+      <w:proofErr w:type="spellEnd"/>
+      <w:r>
+        <w:t xml:space="preserve"> from test case"</w:t>
+      </w:r>
+    </w:p>
+    <w:p>
+      <w:proofErr w:type="gramStart"/>
+      <w:r>
+        <w:t>received</w:t>
+      </w:r>
+      <w:proofErr w:type="gramEnd"/>
+      <w:r>
+        <w:t xml:space="preserve"> a message on topic "This is a message sent to </w:t>
+      </w:r>
+      <w:proofErr w:type="spellStart"/>
+      <w:r>
+        <w:t>restdemo_topic</w:t>
+      </w:r>
+      <w:proofErr w:type="spellEnd"/>
+      <w:r>
+        <w:t xml:space="preserve"> from test case"</w:t>
+      </w:r>
+    </w:p>
+    <w:p>
+      <w:r>
+        <w:t>0</w:t>
+      </w:r>
+    </w:p>
+    <w:p>
+      <w:r>
+        <w:t>0</w:t>
+      </w:r>
+    </w:p>
+    <w:p>
+      <w:r>
+        <w:t>1</w:t>
+      </w:r>
+    </w:p>
+    <w:p>
+      <w:r>
+        <w:t>1</w:t>
+      </w:r>
+    </w:p>
+    <w:p>
+      <w:r>
+        <w:t>.disconnected</w:t>
+      </w:r>
+    </w:p>
+    <w:p>
+      <w:proofErr w:type="gramStart"/>
+      <w:r>
+        <w:t>disconnected</w:t>
+      </w:r>
+      <w:proofErr w:type="gramEnd"/>
+    </w:p>
+    <w:p>
+      <w:proofErr w:type="spellStart"/>
+      <w:r>
+        <w:t>test_create_Snippet</w:t>
+      </w:r>
+      <w:proofErr w:type="spellEnd"/>
+    </w:p>
+    <w:p>
+      <w:r>
+        <w:t>.</w:t>
+      </w:r>
+      <w:proofErr w:type="spellStart"/>
+      <w:r>
+        <w:t>test_delete_Snippet</w:t>
+      </w:r>
+      <w:proofErr w:type="spellEnd"/>
+      <w:r>
+        <w:t>, self.id = 1019</w:t>
+      </w:r>
+    </w:p>
+    <w:p>
+      <w:r>
+        <w:t>.</w:t>
+      </w:r>
+      <w:proofErr w:type="spellStart"/>
+      <w:r>
+        <w:t>test_get_Snippet</w:t>
+      </w:r>
+      <w:proofErr w:type="spellEnd"/>
+      <w:r>
+        <w:t>, self.id = 1021</w:t>
+      </w:r>
+    </w:p>
+    <w:p>
+      <w:r>
+        <w:t>.</w:t>
+      </w:r>
+      <w:proofErr w:type="spellStart"/>
+      <w:r>
+        <w:t>test_update_patch_Snippet</w:t>
+      </w:r>
+      <w:proofErr w:type="spellEnd"/>
+      <w:r>
+        <w:t>, self.id = 1023</w:t>
+      </w:r>
+    </w:p>
+    <w:p>
+      <w:proofErr w:type="spellStart"/>
+      <w:proofErr w:type="gramStart"/>
+      <w:r>
+        <w:t>test_update_patch_Snippet</w:t>
+      </w:r>
+      <w:proofErr w:type="spellEnd"/>
+      <w:proofErr w:type="gramEnd"/>
+      <w:r>
         <w:t xml:space="preserve"> </w:t>
       </w:r>
       <w:proofErr w:type="spellStart"/>
       <w:r>
-        <w:rPr>
-          <w:highlight w:val="yellow"/>
-        </w:rPr>
-        <w:t>WebConsole</w:t>
-      </w:r>
-      <w:proofErr w:type="spellEnd"/>
-      <w:r>
-        <w:rPr>
-          <w:highlight w:val="yellow"/>
-        </w:rPr>
-        <w:t xml:space="preserve"> available at http://0.0.0.0:8161/</w:t>
-      </w:r>
-    </w:p>
-    <w:p>
-      <w:r>
-        <w:t xml:space="preserve"> INFO | </w:t>
-      </w:r>
-      <w:proofErr w:type="spellStart"/>
-      <w:r>
-        <w:t>ActiveMQ</w:t>
-      </w:r>
-      <w:proofErr w:type="spellEnd"/>
+        <w:t>url</w:t>
+      </w:r>
+      <w:proofErr w:type="spellEnd"/>
+      <w:r>
+        <w:t xml:space="preserve"> = /snippets/1023/</w:t>
+      </w:r>
+    </w:p>
+    <w:p>
+      <w:r>
+        <w:t>.</w:t>
+      </w:r>
+      <w:proofErr w:type="spellStart"/>
+      <w:r>
+        <w:t>test_update_put_Snippet</w:t>
+      </w:r>
+      <w:proofErr w:type="spellEnd"/>
+      <w:r>
+        <w:t>, self.id = 1025</w:t>
+      </w:r>
+    </w:p>
+    <w:p>
+      <w:proofErr w:type="spellStart"/>
+      <w:proofErr w:type="gramStart"/>
+      <w:r>
+        <w:t>test_update_put_Snippet</w:t>
+      </w:r>
+      <w:proofErr w:type="spellEnd"/>
+      <w:proofErr w:type="gramEnd"/>
       <w:r>
         <w:t xml:space="preserve"> </w:t>
       </w:r>
       <w:proofErr w:type="spellStart"/>
       <w:r>
-        <w:t>Jolokia</w:t>
-      </w:r>
-      <w:proofErr w:type="spellEnd"/>
-      <w:r>
-        <w:t xml:space="preserve"> REST API available at http://0.0.0.0:8161/api/jolokia/</w:t>
-      </w:r>
-    </w:p>
-    <w:p>
-      <w:r>
-        <w:t xml:space="preserve"> INFO | Connector vm</w:t>
-      </w:r>
-      <w:proofErr w:type="gramStart"/>
-      <w:r>
-        <w:t>:/</w:t>
-      </w:r>
-      <w:proofErr w:type="gramEnd"/>
-      <w:r>
-        <w:t>/localhost started</w:t>
+        <w:t>url</w:t>
+      </w:r>
+      <w:proofErr w:type="spellEnd"/>
+      <w:r>
+        <w:t xml:space="preserve"> = /snippets/1025/</w:t>
+      </w:r>
+    </w:p>
+    <w:p>
+      <w:r>
+        <w:t>.</w:t>
+      </w:r>
+      <w:proofErr w:type="spellStart"/>
+      <w:r>
+        <w:t>test_list_Snippet</w:t>
+      </w:r>
+      <w:proofErr w:type="spellEnd"/>
+    </w:p>
+    <w:p>
+      <w:r>
+        <w:t>.</w:t>
+      </w:r>
+      <w:proofErr w:type="spellStart"/>
+      <w:r>
+        <w:t>test_list_Snippet</w:t>
+      </w:r>
+      <w:proofErr w:type="spellEnd"/>
+      <w:r>
+        <w:t xml:space="preserve"> with </w:t>
+      </w:r>
+      <w:proofErr w:type="spellStart"/>
+      <w:r>
+        <w:t>force_authenticate</w:t>
+      </w:r>
+      <w:proofErr w:type="spellEnd"/>
+    </w:p>
+    <w:p>
+      <w:r>
+        <w:t>.</w:t>
+      </w:r>
+    </w:p>
+    <w:p>
+      <w:r>
+        <w:t>----------------------------------------------------------------------</w:t>
+      </w:r>
+    </w:p>
+    <w:p>
+      <w:r>
+        <w:t>Ran 9 tests in 8.680s</w:t>
       </w:r>
     </w:p>
     <w:p/>
-    <w:p/>
-    <w:p/>
+    <w:p>
+      <w:r>
+        <w:t>OK</w:t>
+      </w:r>
+    </w:p>
+    <w:p>
+      <w:r>
+        <w:t>Preserving test database for alias 'default'...</w:t>
+      </w:r>
+      <w:bookmarkStart w:id="0" w:name="_GoBack"/>
+      <w:bookmarkEnd w:id="0"/>
+    </w:p>
     <w:p/>
     <w:sectPr>
       <w:pgSz w:w="12240" w:h="15840"/>

</xml_diff>